<commit_message>
Correcciones a descripciones de casos de uso.
Se corrigen las descripciones de los casos de uso 1,2 y 5
</commit_message>
<xml_diff>
--- a/Diseño/Descripciones/CU's 1, 2, 5, 10, 14.docx
+++ b/Diseño/Descripciones/CU's 1, 2, 5, 10, 14.docx
@@ -75,39 +75,7 @@
                 <w:sz w:val="24"/>
                 <w:szCs w:val="24"/>
               </w:rPr>
-              <w:t>CU 0</w:t>
-            </w:r>
-            <w:r>
-              <w:rPr>
-                <w:rFonts w:ascii="Arial" w:hAnsi="Arial" w:cs="Arial"/>
-                <w:sz w:val="24"/>
-                <w:szCs w:val="24"/>
-              </w:rPr>
-              <w:t>1</w:t>
-            </w:r>
-            <w:r>
-              <w:rPr>
-                <w:rFonts w:ascii="Arial" w:hAnsi="Arial" w:cs="Arial"/>
-                <w:sz w:val="24"/>
-                <w:szCs w:val="24"/>
-              </w:rPr>
-              <w:t xml:space="preserve"> – </w:t>
-            </w:r>
-            <w:r>
-              <w:rPr>
-                <w:rFonts w:ascii="Arial" w:hAnsi="Arial" w:cs="Arial"/>
-                <w:sz w:val="24"/>
-                <w:szCs w:val="24"/>
-              </w:rPr>
-              <w:t>Suscribir</w:t>
-            </w:r>
-            <w:r>
-              <w:rPr>
-                <w:rFonts w:ascii="Arial" w:hAnsi="Arial" w:cs="Arial"/>
-                <w:sz w:val="24"/>
-                <w:szCs w:val="24"/>
-              </w:rPr>
-              <w:t>.</w:t>
+              <w:t>CU 01 – Suscribir.</w:t>
             </w:r>
           </w:p>
         </w:tc>
@@ -237,15 +205,7 @@
                 <w:sz w:val="24"/>
                 <w:szCs w:val="24"/>
               </w:rPr>
-              <w:t xml:space="preserve">En este caso de uso el suscriptor </w:t>
-            </w:r>
-            <w:r>
-              <w:rPr>
-                <w:rFonts w:ascii="Arial" w:hAnsi="Arial" w:cs="Arial"/>
-                <w:sz w:val="24"/>
-                <w:szCs w:val="24"/>
-              </w:rPr>
-              <w:t>registra sus datos en el sistema para acceder a sus funcionalidades.</w:t>
+              <w:t>En este caso de uso el suscriptor registra sus datos en el sistema para acceder a sus funcionalidades.</w:t>
             </w:r>
           </w:p>
         </w:tc>
@@ -863,23 +823,7 @@
                 <w:sz w:val="24"/>
                 <w:szCs w:val="24"/>
               </w:rPr>
-              <w:t>CU 0</w:t>
-            </w:r>
-            <w:r>
-              <w:rPr>
-                <w:rFonts w:ascii="Arial" w:hAnsi="Arial" w:cs="Arial"/>
-                <w:sz w:val="24"/>
-                <w:szCs w:val="24"/>
-              </w:rPr>
-              <w:t>2</w:t>
-            </w:r>
-            <w:r>
-              <w:rPr>
-                <w:rFonts w:ascii="Arial" w:hAnsi="Arial" w:cs="Arial"/>
-                <w:sz w:val="24"/>
-                <w:szCs w:val="24"/>
-              </w:rPr>
-              <w:t xml:space="preserve"> – Iniciar sesión.</w:t>
+              <w:t>CU 02 – Iniciar sesión.</w:t>
             </w:r>
           </w:p>
         </w:tc>
@@ -944,15 +888,7 @@
                 <w:sz w:val="24"/>
                 <w:szCs w:val="24"/>
               </w:rPr>
-              <w:t>Suscriptor</w:t>
-            </w:r>
-            <w:r>
-              <w:rPr>
-                <w:rFonts w:ascii="Arial" w:hAnsi="Arial" w:cs="Arial"/>
-                <w:sz w:val="24"/>
-                <w:szCs w:val="24"/>
-              </w:rPr>
-              <w:t>.</w:t>
+              <w:t>Suscriptor.</w:t>
             </w:r>
           </w:p>
         </w:tc>
@@ -1017,39 +953,7 @@
                 <w:sz w:val="24"/>
                 <w:szCs w:val="24"/>
               </w:rPr>
-              <w:t xml:space="preserve">En este caso de uso el </w:t>
-            </w:r>
-            <w:r>
-              <w:rPr>
-                <w:rFonts w:ascii="Arial" w:hAnsi="Arial" w:cs="Arial"/>
-                <w:sz w:val="24"/>
-                <w:szCs w:val="24"/>
-              </w:rPr>
-              <w:t>s</w:t>
-            </w:r>
-            <w:r>
-              <w:rPr>
-                <w:rFonts w:ascii="Arial" w:hAnsi="Arial" w:cs="Arial"/>
-                <w:sz w:val="24"/>
-                <w:szCs w:val="24"/>
-              </w:rPr>
-              <w:t>uscriptor</w:t>
-            </w:r>
-            <w:r>
-              <w:rPr>
-                <w:rFonts w:ascii="Arial" w:hAnsi="Arial" w:cs="Arial"/>
-                <w:sz w:val="24"/>
-                <w:szCs w:val="24"/>
-              </w:rPr>
-              <w:t xml:space="preserve"> </w:t>
-            </w:r>
-            <w:r>
-              <w:rPr>
-                <w:rFonts w:ascii="Arial" w:hAnsi="Arial" w:cs="Arial"/>
-                <w:sz w:val="24"/>
-                <w:szCs w:val="24"/>
-              </w:rPr>
-              <w:t>ingresa al sistema por medio de sus credenciales de nombre de usuario y contraseña proporcionados en su registro.</w:t>
+              <w:t>En este caso de uso el suscriptor ingresa al sistema por medio de sus credenciales de nombre de usuario y contraseña proporcionados en su registro.</w:t>
             </w:r>
           </w:p>
         </w:tc>
@@ -1270,39 +1174,7 @@
                 <w:sz w:val="24"/>
                 <w:szCs w:val="24"/>
               </w:rPr>
-              <w:t xml:space="preserve">El sistema muestra al </w:t>
-            </w:r>
-            <w:r>
-              <w:rPr>
-                <w:rFonts w:ascii="Arial" w:hAnsi="Arial" w:cs="Arial"/>
-                <w:sz w:val="24"/>
-                <w:szCs w:val="24"/>
-              </w:rPr>
-              <w:t>s</w:t>
-            </w:r>
-            <w:r>
-              <w:rPr>
-                <w:rFonts w:ascii="Arial" w:hAnsi="Arial" w:cs="Arial"/>
-                <w:sz w:val="24"/>
-                <w:szCs w:val="24"/>
-              </w:rPr>
-              <w:t>uscriptor</w:t>
-            </w:r>
-            <w:r>
-              <w:rPr>
-                <w:rFonts w:ascii="Arial" w:hAnsi="Arial" w:cs="Arial"/>
-                <w:sz w:val="24"/>
-                <w:szCs w:val="24"/>
-              </w:rPr>
-              <w:t xml:space="preserve"> </w:t>
-            </w:r>
-            <w:r>
-              <w:rPr>
-                <w:rFonts w:ascii="Arial" w:hAnsi="Arial" w:cs="Arial"/>
-                <w:sz w:val="24"/>
-                <w:szCs w:val="24"/>
-              </w:rPr>
-              <w:t>los datos que son necesarios para ingresar al sistema.</w:t>
+              <w:t>El sistema muestra al suscriptor los datos que son necesarios para ingresar al sistema.</w:t>
             </w:r>
           </w:p>
           <w:p>
@@ -1326,39 +1198,7 @@
                 <w:sz w:val="24"/>
                 <w:szCs w:val="24"/>
               </w:rPr>
-              <w:t>El</w:t>
-            </w:r>
-            <w:r>
-              <w:rPr>
-                <w:rFonts w:ascii="Arial" w:hAnsi="Arial" w:cs="Arial"/>
-                <w:sz w:val="24"/>
-                <w:szCs w:val="24"/>
-              </w:rPr>
-              <w:t xml:space="preserve"> </w:t>
-            </w:r>
-            <w:r>
-              <w:rPr>
-                <w:rFonts w:ascii="Arial" w:hAnsi="Arial" w:cs="Arial"/>
-                <w:sz w:val="24"/>
-                <w:szCs w:val="24"/>
-              </w:rPr>
-              <w:t>suscriptor</w:t>
-            </w:r>
-            <w:r>
-              <w:rPr>
-                <w:rFonts w:ascii="Arial" w:hAnsi="Arial" w:cs="Arial"/>
-                <w:sz w:val="24"/>
-                <w:szCs w:val="24"/>
-              </w:rPr>
-              <w:t xml:space="preserve"> </w:t>
-            </w:r>
-            <w:r>
-              <w:rPr>
-                <w:rFonts w:ascii="Arial" w:hAnsi="Arial" w:cs="Arial"/>
-                <w:sz w:val="24"/>
-                <w:szCs w:val="24"/>
-              </w:rPr>
-              <w:t>ingresa su nombre de usuario, contraseña y selecciona aceptar.</w:t>
+              <w:t>El suscriptor ingresa su nombre de usuario, contraseña y selecciona aceptar.</w:t>
             </w:r>
           </w:p>
           <w:p>
@@ -1465,7 +1305,15 @@
                 <w:sz w:val="24"/>
                 <w:szCs w:val="24"/>
               </w:rPr>
-              <w:t>3.1. El sistema muestra un mensaje al suscriptor que el registro no existe o es una combinación incorrecta de usuario contraseña, que intente nuevamente.</w:t>
+              <w:t>2</w:t>
+            </w:r>
+            <w:r>
+              <w:rPr>
+                <w:rFonts w:ascii="Arial" w:hAnsi="Arial" w:cs="Arial"/>
+                <w:sz w:val="24"/>
+                <w:szCs w:val="24"/>
+              </w:rPr>
+              <w:t>.1. El sistema muestra un mensaje al suscriptor que el registro no existe o es una combinación incorrecta de usuario contraseña, que intente nuevamente.</w:t>
             </w:r>
           </w:p>
           <w:p>
@@ -1484,7 +1332,31 @@
                 <w:sz w:val="24"/>
                 <w:szCs w:val="24"/>
               </w:rPr>
-              <w:t>3.2. El flujo del sistema regresa al paso 1 del flujo normal.</w:t>
+              <w:t>2</w:t>
+            </w:r>
+            <w:r>
+              <w:rPr>
+                <w:rFonts w:ascii="Arial" w:hAnsi="Arial" w:cs="Arial"/>
+                <w:sz w:val="24"/>
+                <w:szCs w:val="24"/>
+              </w:rPr>
+              <w:t>.</w:t>
+            </w:r>
+            <w:r>
+              <w:rPr>
+                <w:rFonts w:ascii="Arial" w:hAnsi="Arial" w:cs="Arial"/>
+                <w:sz w:val="24"/>
+                <w:szCs w:val="24"/>
+              </w:rPr>
+              <w:t>2.</w:t>
+            </w:r>
+            <w:r>
+              <w:rPr>
+                <w:rFonts w:ascii="Arial" w:hAnsi="Arial" w:cs="Arial"/>
+                <w:sz w:val="24"/>
+                <w:szCs w:val="24"/>
+              </w:rPr>
+              <w:t xml:space="preserve"> El flujo del sistema regresa al paso 1 del flujo normal.</w:t>
             </w:r>
           </w:p>
         </w:tc>
@@ -1660,31 +1532,7 @@
                 <w:sz w:val="24"/>
                 <w:szCs w:val="24"/>
               </w:rPr>
-              <w:t>CU 0</w:t>
-            </w:r>
-            <w:r>
-              <w:rPr>
-                <w:rFonts w:ascii="Arial" w:hAnsi="Arial" w:cs="Arial"/>
-                <w:sz w:val="24"/>
-                <w:szCs w:val="24"/>
-              </w:rPr>
-              <w:t>5</w:t>
-            </w:r>
-            <w:r>
-              <w:rPr>
-                <w:rFonts w:ascii="Arial" w:hAnsi="Arial" w:cs="Arial"/>
-                <w:sz w:val="24"/>
-                <w:szCs w:val="24"/>
-              </w:rPr>
-              <w:t xml:space="preserve"> – </w:t>
-            </w:r>
-            <w:r>
-              <w:rPr>
-                <w:rFonts w:ascii="Arial" w:hAnsi="Arial" w:cs="Arial"/>
-                <w:sz w:val="24"/>
-                <w:szCs w:val="24"/>
-              </w:rPr>
-              <w:t>Reproducir canción.</w:t>
+              <w:t>CU 05 – Reproducir canción.</w:t>
             </w:r>
           </w:p>
         </w:tc>
@@ -1814,15 +1662,7 @@
                 <w:sz w:val="24"/>
                 <w:szCs w:val="24"/>
               </w:rPr>
-              <w:t xml:space="preserve">En este caso de uso el suscriptor </w:t>
-            </w:r>
-            <w:r>
-              <w:rPr>
-                <w:rFonts w:ascii="Arial" w:hAnsi="Arial" w:cs="Arial"/>
-                <w:sz w:val="24"/>
-                <w:szCs w:val="24"/>
-              </w:rPr>
-              <w:t xml:space="preserve">podrá seleccionar una canción y escuchar el contenido. </w:t>
+              <w:t xml:space="preserve">En este caso de uso el suscriptor podrá seleccionar una canción y escuchar el contenido. </w:t>
             </w:r>
           </w:p>
         </w:tc>
@@ -2051,15 +1891,23 @@
                 <w:sz w:val="24"/>
                 <w:szCs w:val="24"/>
               </w:rPr>
-              <w:t xml:space="preserve">El </w:t>
-            </w:r>
-            <w:r>
-              <w:rPr>
-                <w:rFonts w:ascii="Arial" w:hAnsi="Arial" w:cs="Arial"/>
-                <w:sz w:val="24"/>
-                <w:szCs w:val="24"/>
-              </w:rPr>
-              <w:t>suscriptor selecciona ver canciones.</w:t>
+              <w:t>El suscriptor selecciona una canción</w:t>
+            </w:r>
+            <w:r>
+              <w:rPr>
+                <w:rFonts w:ascii="Arial" w:hAnsi="Arial" w:cs="Arial"/>
+                <w:sz w:val="24"/>
+                <w:szCs w:val="24"/>
+              </w:rPr>
+              <w:t xml:space="preserve"> </w:t>
+            </w:r>
+            <w:r>
+              <w:rPr>
+                <w:rFonts w:ascii="Arial" w:hAnsi="Arial" w:cs="Arial"/>
+                <w:sz w:val="24"/>
+                <w:szCs w:val="24"/>
+              </w:rPr>
+              <w:t>y selecciona reproducir.</w:t>
             </w:r>
           </w:p>
           <w:p>
@@ -2083,70 +1931,6 @@
                 <w:sz w:val="24"/>
                 <w:szCs w:val="24"/>
               </w:rPr>
-              <w:t>El sistema muestra todo el repertorio de canciones existentes en el sistema de música.</w:t>
-            </w:r>
-          </w:p>
-          <w:p>
-            <w:pPr>
-              <w:pStyle w:val="Prrafodelista"/>
-              <w:numPr>
-                <w:ilvl w:val="0"/>
-                <w:numId w:val="12"/>
-              </w:numPr>
-              <w:spacing w:line="240" w:lineRule="auto"/>
-              <w:jc w:val="both"/>
-              <w:rPr>
-                <w:rFonts w:ascii="Arial" w:hAnsi="Arial" w:cs="Arial"/>
-                <w:sz w:val="24"/>
-                <w:szCs w:val="24"/>
-              </w:rPr>
-            </w:pPr>
-            <w:r>
-              <w:rPr>
-                <w:rFonts w:ascii="Arial" w:hAnsi="Arial" w:cs="Arial"/>
-                <w:sz w:val="24"/>
-                <w:szCs w:val="24"/>
-              </w:rPr>
-              <w:t xml:space="preserve">El </w:t>
-            </w:r>
-            <w:r>
-              <w:rPr>
-                <w:rFonts w:ascii="Arial" w:hAnsi="Arial" w:cs="Arial"/>
-                <w:sz w:val="24"/>
-                <w:szCs w:val="24"/>
-              </w:rPr>
-              <w:t>suscriptor</w:t>
-            </w:r>
-            <w:r>
-              <w:rPr>
-                <w:rFonts w:ascii="Arial" w:hAnsi="Arial" w:cs="Arial"/>
-                <w:sz w:val="24"/>
-                <w:szCs w:val="24"/>
-              </w:rPr>
-              <w:t xml:space="preserve"> selecciona una canción de lista y selecciona reproducir.</w:t>
-            </w:r>
-          </w:p>
-          <w:p>
-            <w:pPr>
-              <w:pStyle w:val="Prrafodelista"/>
-              <w:numPr>
-                <w:ilvl w:val="0"/>
-                <w:numId w:val="12"/>
-              </w:numPr>
-              <w:spacing w:line="240" w:lineRule="auto"/>
-              <w:jc w:val="both"/>
-              <w:rPr>
-                <w:rFonts w:ascii="Arial" w:hAnsi="Arial" w:cs="Arial"/>
-                <w:sz w:val="24"/>
-                <w:szCs w:val="24"/>
-              </w:rPr>
-            </w:pPr>
-            <w:r>
-              <w:rPr>
-                <w:rFonts w:ascii="Arial" w:hAnsi="Arial" w:cs="Arial"/>
-                <w:sz w:val="24"/>
-                <w:szCs w:val="24"/>
-              </w:rPr>
               <w:t>El sistema verifica el archivo y reproduce su contenido.</w:t>
             </w:r>
           </w:p>
@@ -2212,25 +1996,6 @@
                 <w:szCs w:val="24"/>
               </w:rPr>
               <w:t>La canción no se encuentra disponible para reproducir.</w:t>
-            </w:r>
-          </w:p>
-          <w:p>
-            <w:pPr>
-              <w:spacing w:line="240" w:lineRule="auto"/>
-              <w:jc w:val="both"/>
-              <w:rPr>
-                <w:rFonts w:ascii="Arial" w:hAnsi="Arial" w:cs="Arial"/>
-                <w:sz w:val="24"/>
-                <w:szCs w:val="24"/>
-              </w:rPr>
-            </w:pPr>
-            <w:r>
-              <w:rPr>
-                <w:rFonts w:ascii="Arial" w:hAnsi="Arial" w:cs="Arial"/>
-                <w:sz w:val="24"/>
-                <w:szCs w:val="24"/>
-              </w:rPr>
-              <w:t>.3.1. El sistema informa que la canción no se encuentra disponible para reproducir en ese momento.</w:t>
             </w:r>
           </w:p>
           <w:p>
@@ -2238,7 +2003,31 @@
               <w:pStyle w:val="Prrafodelista"/>
               <w:numPr>
                 <w:ilvl w:val="1"/>
-                <w:numId w:val="8"/>
+                <w:numId w:val="11"/>
+              </w:numPr>
+              <w:spacing w:line="240" w:lineRule="auto"/>
+              <w:jc w:val="both"/>
+              <w:rPr>
+                <w:rFonts w:ascii="Arial" w:hAnsi="Arial" w:cs="Arial"/>
+                <w:sz w:val="24"/>
+                <w:szCs w:val="24"/>
+              </w:rPr>
+            </w:pPr>
+            <w:r>
+              <w:rPr>
+                <w:rFonts w:ascii="Arial" w:hAnsi="Arial" w:cs="Arial"/>
+                <w:sz w:val="24"/>
+                <w:szCs w:val="24"/>
+              </w:rPr>
+              <w:t>El sistema informa que la canción no se encuentra disponible para reproducir en ese momento.</w:t>
+            </w:r>
+          </w:p>
+          <w:p>
+            <w:pPr>
+              <w:pStyle w:val="Prrafodelista"/>
+              <w:numPr>
+                <w:ilvl w:val="1"/>
+                <w:numId w:val="11"/>
               </w:numPr>
               <w:spacing w:line="240" w:lineRule="auto"/>
               <w:jc w:val="both"/>
@@ -2426,31 +2215,7 @@
                 <w:sz w:val="24"/>
                 <w:szCs w:val="24"/>
               </w:rPr>
-              <w:t xml:space="preserve">CU </w:t>
-            </w:r>
-            <w:r>
-              <w:rPr>
-                <w:rFonts w:ascii="Arial" w:hAnsi="Arial" w:cs="Arial"/>
-                <w:sz w:val="24"/>
-                <w:szCs w:val="24"/>
-              </w:rPr>
-              <w:t>10</w:t>
-            </w:r>
-            <w:r>
-              <w:rPr>
-                <w:rFonts w:ascii="Arial" w:hAnsi="Arial" w:cs="Arial"/>
-                <w:sz w:val="24"/>
-                <w:szCs w:val="24"/>
-              </w:rPr>
-              <w:t xml:space="preserve"> – </w:t>
-            </w:r>
-            <w:r>
-              <w:rPr>
-                <w:rFonts w:ascii="Arial" w:hAnsi="Arial" w:cs="Arial"/>
-                <w:sz w:val="24"/>
-                <w:szCs w:val="24"/>
-              </w:rPr>
-              <w:t>Crear estación de radio.</w:t>
+              <w:t>CU 10 – Crear estación de radio.</w:t>
             </w:r>
           </w:p>
         </w:tc>
@@ -2825,7 +2590,23 @@
                 <w:sz w:val="24"/>
                 <w:szCs w:val="24"/>
               </w:rPr>
-              <w:t>El suscriptor selecciona ver canciones.</w:t>
+              <w:t xml:space="preserve">El suscriptor selecciona una canción y selecciona </w:t>
+            </w:r>
+            <w:r>
+              <w:rPr>
+                <w:rFonts w:ascii="Arial" w:hAnsi="Arial" w:cs="Arial"/>
+                <w:sz w:val="24"/>
+                <w:szCs w:val="24"/>
+              </w:rPr>
+              <w:t>crear estación</w:t>
+            </w:r>
+            <w:r>
+              <w:rPr>
+                <w:rFonts w:ascii="Arial" w:hAnsi="Arial" w:cs="Arial"/>
+                <w:sz w:val="24"/>
+                <w:szCs w:val="24"/>
+              </w:rPr>
+              <w:t>.</w:t>
             </w:r>
           </w:p>
           <w:p>
@@ -2849,70 +2630,6 @@
                 <w:sz w:val="24"/>
                 <w:szCs w:val="24"/>
               </w:rPr>
-              <w:t>El sistema muestra todo el repertorio de canciones existentes en el sistema de música.</w:t>
-            </w:r>
-          </w:p>
-          <w:p>
-            <w:pPr>
-              <w:pStyle w:val="Prrafodelista"/>
-              <w:numPr>
-                <w:ilvl w:val="0"/>
-                <w:numId w:val="17"/>
-              </w:numPr>
-              <w:spacing w:line="240" w:lineRule="auto"/>
-              <w:jc w:val="both"/>
-              <w:rPr>
-                <w:rFonts w:ascii="Arial" w:hAnsi="Arial" w:cs="Arial"/>
-                <w:sz w:val="24"/>
-                <w:szCs w:val="24"/>
-              </w:rPr>
-            </w:pPr>
-            <w:r>
-              <w:rPr>
-                <w:rFonts w:ascii="Arial" w:hAnsi="Arial" w:cs="Arial"/>
-                <w:sz w:val="24"/>
-                <w:szCs w:val="24"/>
-              </w:rPr>
-              <w:t xml:space="preserve">El suscriptor selecciona una canción de lista y selecciona </w:t>
-            </w:r>
-            <w:r>
-              <w:rPr>
-                <w:rFonts w:ascii="Arial" w:hAnsi="Arial" w:cs="Arial"/>
-                <w:sz w:val="24"/>
-                <w:szCs w:val="24"/>
-              </w:rPr>
-              <w:t>crear estación</w:t>
-            </w:r>
-            <w:r>
-              <w:rPr>
-                <w:rFonts w:ascii="Arial" w:hAnsi="Arial" w:cs="Arial"/>
-                <w:sz w:val="24"/>
-                <w:szCs w:val="24"/>
-              </w:rPr>
-              <w:t>.</w:t>
-            </w:r>
-          </w:p>
-          <w:p>
-            <w:pPr>
-              <w:pStyle w:val="Prrafodelista"/>
-              <w:numPr>
-                <w:ilvl w:val="0"/>
-                <w:numId w:val="17"/>
-              </w:numPr>
-              <w:spacing w:line="240" w:lineRule="auto"/>
-              <w:jc w:val="both"/>
-              <w:rPr>
-                <w:rFonts w:ascii="Arial" w:hAnsi="Arial" w:cs="Arial"/>
-                <w:sz w:val="24"/>
-                <w:szCs w:val="24"/>
-              </w:rPr>
-            </w:pPr>
-            <w:r>
-              <w:rPr>
-                <w:rFonts w:ascii="Arial" w:hAnsi="Arial" w:cs="Arial"/>
-                <w:sz w:val="24"/>
-                <w:szCs w:val="24"/>
-              </w:rPr>
               <w:t>El sistema verifica el archivo</w:t>
             </w:r>
             <w:r>
@@ -2986,25 +2703,6 @@
                 <w:szCs w:val="24"/>
               </w:rPr>
               <w:t>La canción no se encuentra disponible para reproducir.</w:t>
-            </w:r>
-          </w:p>
-          <w:p>
-            <w:pPr>
-              <w:spacing w:line="240" w:lineRule="auto"/>
-              <w:jc w:val="both"/>
-              <w:rPr>
-                <w:rFonts w:ascii="Arial" w:hAnsi="Arial" w:cs="Arial"/>
-                <w:sz w:val="24"/>
-                <w:szCs w:val="24"/>
-              </w:rPr>
-            </w:pPr>
-            <w:r>
-              <w:rPr>
-                <w:rFonts w:ascii="Arial" w:hAnsi="Arial" w:cs="Arial"/>
-                <w:sz w:val="24"/>
-                <w:szCs w:val="24"/>
-              </w:rPr>
-              <w:t>.3.1. El sistema informa que la canción no se encuentra disponible para reproducir en ese momento.</w:t>
             </w:r>
           </w:p>
           <w:p>
@@ -3012,7 +2710,31 @@
               <w:pStyle w:val="Prrafodelista"/>
               <w:numPr>
                 <w:ilvl w:val="1"/>
-                <w:numId w:val="8"/>
+                <w:numId w:val="15"/>
+              </w:numPr>
+              <w:spacing w:line="240" w:lineRule="auto"/>
+              <w:jc w:val="both"/>
+              <w:rPr>
+                <w:rFonts w:ascii="Arial" w:hAnsi="Arial" w:cs="Arial"/>
+                <w:sz w:val="24"/>
+                <w:szCs w:val="24"/>
+              </w:rPr>
+            </w:pPr>
+            <w:r>
+              <w:rPr>
+                <w:rFonts w:ascii="Arial" w:hAnsi="Arial" w:cs="Arial"/>
+                <w:sz w:val="24"/>
+                <w:szCs w:val="24"/>
+              </w:rPr>
+              <w:t>El sistema informa que la canción no se encuentra disponible para reproducir en ese momento.</w:t>
+            </w:r>
+          </w:p>
+          <w:p>
+            <w:pPr>
+              <w:pStyle w:val="Prrafodelista"/>
+              <w:numPr>
+                <w:ilvl w:val="1"/>
+                <w:numId w:val="15"/>
               </w:numPr>
               <w:spacing w:line="240" w:lineRule="auto"/>
               <w:jc w:val="both"/>
@@ -3200,39 +2922,7 @@
                 <w:sz w:val="24"/>
                 <w:szCs w:val="24"/>
               </w:rPr>
-              <w:t>CU 1</w:t>
-            </w:r>
-            <w:r>
-              <w:rPr>
-                <w:rFonts w:ascii="Arial" w:hAnsi="Arial" w:cs="Arial"/>
-                <w:sz w:val="24"/>
-                <w:szCs w:val="24"/>
-              </w:rPr>
-              <w:t>4</w:t>
-            </w:r>
-            <w:r>
-              <w:rPr>
-                <w:rFonts w:ascii="Arial" w:hAnsi="Arial" w:cs="Arial"/>
-                <w:sz w:val="24"/>
-                <w:szCs w:val="24"/>
-              </w:rPr>
-              <w:t xml:space="preserve"> – </w:t>
-            </w:r>
-            <w:r>
-              <w:rPr>
-                <w:rFonts w:ascii="Arial" w:hAnsi="Arial" w:cs="Arial"/>
-                <w:sz w:val="24"/>
-                <w:szCs w:val="24"/>
-              </w:rPr>
-              <w:t>Establecer calidad de audio</w:t>
-            </w:r>
-            <w:r>
-              <w:rPr>
-                <w:rFonts w:ascii="Arial" w:hAnsi="Arial" w:cs="Arial"/>
-                <w:sz w:val="24"/>
-                <w:szCs w:val="24"/>
-              </w:rPr>
-              <w:t>.</w:t>
+              <w:t>CU 14 – Establecer calidad de audio.</w:t>
             </w:r>
           </w:p>
         </w:tc>
@@ -3716,43 +3406,6 @@
                 <w:szCs w:val="24"/>
               </w:rPr>
             </w:pPr>
-            <w:r>
-              <w:rPr>
-                <w:rFonts w:ascii="Arial" w:hAnsi="Arial" w:cs="Arial"/>
-                <w:sz w:val="24"/>
-                <w:szCs w:val="24"/>
-              </w:rPr>
-              <w:t>El suscriptor selecciona calidad automática.</w:t>
-            </w:r>
-          </w:p>
-          <w:p>
-            <w:pPr>
-              <w:spacing w:line="240" w:lineRule="auto"/>
-              <w:jc w:val="both"/>
-              <w:rPr>
-                <w:rFonts w:ascii="Arial" w:hAnsi="Arial" w:cs="Arial"/>
-                <w:sz w:val="24"/>
-                <w:szCs w:val="24"/>
-              </w:rPr>
-            </w:pPr>
-            <w:r>
-              <w:rPr>
-                <w:rFonts w:ascii="Arial" w:hAnsi="Arial" w:cs="Arial"/>
-                <w:sz w:val="24"/>
-                <w:szCs w:val="24"/>
-              </w:rPr>
-              <w:t>3.1. El sistema verificará el estado de la red, calidad de transmisión, modificará la calidad de acuerdo a las estimación de red y notificará al usuario</w:t>
-            </w:r>
-            <w:bookmarkStart w:id="0" w:name="_GoBack"/>
-            <w:bookmarkEnd w:id="0"/>
-            <w:r>
-              <w:rPr>
-                <w:rFonts w:ascii="Arial" w:hAnsi="Arial" w:cs="Arial"/>
-                <w:sz w:val="24"/>
-                <w:szCs w:val="24"/>
-              </w:rPr>
-              <w:t>.</w:t>
-            </w:r>
           </w:p>
         </w:tc>
       </w:tr>
@@ -3840,6 +3493,8 @@
               </w:rPr>
               <w:t>El sistema muestra un mensaje al suscriptor de que no es posible acceder al sistema de datos que intente más tarde.</w:t>
             </w:r>
+            <w:bookmarkStart w:id="0" w:name="_GoBack"/>
+            <w:bookmarkEnd w:id="0"/>
           </w:p>
         </w:tc>
       </w:tr>
@@ -4390,91 +4045,123 @@
   </w:abstractNum>
   <w:abstractNum w:abstractNumId="6" w15:restartNumberingAfterBreak="0">
     <w:nsid w:val="2AAB1CF9"/>
-    <w:multiLevelType w:val="hybridMultilevel"/>
-    <w:tmpl w:val="B66608E4"/>
-    <w:lvl w:ilvl="0" w:tplc="080A000F">
+    <w:multiLevelType w:val="multilevel"/>
+    <w:tmpl w:val="37D0A900"/>
+    <w:lvl w:ilvl="0">
       <w:start w:val="1"/>
       <w:numFmt w:val="decimal"/>
       <w:lvlText w:val="%1."/>
       <w:lvlJc w:val="left"/>
       <w:pPr>
         <w:ind w:left="720" w:hanging="360"/>
+      </w:pPr>
+      <w:rPr>
+        <w:rFonts w:ascii="Arial" w:eastAsiaTheme="minorHAnsi" w:hAnsi="Arial" w:cs="Arial"/>
+      </w:rPr>
+    </w:lvl>
+    <w:lvl w:ilvl="1">
+      <w:start w:val="1"/>
+      <w:numFmt w:val="decimal"/>
+      <w:isLgl/>
+      <w:lvlText w:val="%1.%2."/>
+      <w:lvlJc w:val="left"/>
+      <w:pPr>
+        <w:ind w:left="1080" w:hanging="720"/>
       </w:pPr>
       <w:rPr>
         <w:rFonts w:hint="default"/>
       </w:rPr>
     </w:lvl>
-    <w:lvl w:ilvl="1" w:tplc="080A0019" w:tentative="1">
-      <w:start w:val="1"/>
-      <w:numFmt w:val="lowerLetter"/>
-      <w:lvlText w:val="%2."/>
-      <w:lvlJc w:val="left"/>
-      <w:pPr>
-        <w:ind w:left="1440" w:hanging="360"/>
-      </w:pPr>
-    </w:lvl>
-    <w:lvl w:ilvl="2" w:tplc="080A001B" w:tentative="1">
-      <w:start w:val="1"/>
-      <w:numFmt w:val="lowerRoman"/>
-      <w:lvlText w:val="%3."/>
-      <w:lvlJc w:val="right"/>
-      <w:pPr>
-        <w:ind w:left="2160" w:hanging="180"/>
-      </w:pPr>
-    </w:lvl>
-    <w:lvl w:ilvl="3" w:tplc="080A000F" w:tentative="1">
-      <w:start w:val="1"/>
-      <w:numFmt w:val="decimal"/>
-      <w:lvlText w:val="%4."/>
-      <w:lvlJc w:val="left"/>
-      <w:pPr>
-        <w:ind w:left="2880" w:hanging="360"/>
-      </w:pPr>
-    </w:lvl>
-    <w:lvl w:ilvl="4" w:tplc="080A0019" w:tentative="1">
-      <w:start w:val="1"/>
-      <w:numFmt w:val="lowerLetter"/>
-      <w:lvlText w:val="%5."/>
-      <w:lvlJc w:val="left"/>
-      <w:pPr>
-        <w:ind w:left="3600" w:hanging="360"/>
-      </w:pPr>
-    </w:lvl>
-    <w:lvl w:ilvl="5" w:tplc="080A001B" w:tentative="1">
-      <w:start w:val="1"/>
-      <w:numFmt w:val="lowerRoman"/>
-      <w:lvlText w:val="%6."/>
-      <w:lvlJc w:val="right"/>
-      <w:pPr>
-        <w:ind w:left="4320" w:hanging="180"/>
-      </w:pPr>
-    </w:lvl>
-    <w:lvl w:ilvl="6" w:tplc="080A000F" w:tentative="1">
-      <w:start w:val="1"/>
-      <w:numFmt w:val="decimal"/>
-      <w:lvlText w:val="%7."/>
-      <w:lvlJc w:val="left"/>
-      <w:pPr>
-        <w:ind w:left="5040" w:hanging="360"/>
-      </w:pPr>
-    </w:lvl>
-    <w:lvl w:ilvl="7" w:tplc="080A0019" w:tentative="1">
-      <w:start w:val="1"/>
-      <w:numFmt w:val="lowerLetter"/>
-      <w:lvlText w:val="%8."/>
-      <w:lvlJc w:val="left"/>
-      <w:pPr>
-        <w:ind w:left="5760" w:hanging="360"/>
-      </w:pPr>
-    </w:lvl>
-    <w:lvl w:ilvl="8" w:tplc="080A001B" w:tentative="1">
-      <w:start w:val="1"/>
-      <w:numFmt w:val="lowerRoman"/>
-      <w:lvlText w:val="%9."/>
-      <w:lvlJc w:val="right"/>
-      <w:pPr>
-        <w:ind w:left="6480" w:hanging="180"/>
-      </w:pPr>
+    <w:lvl w:ilvl="2">
+      <w:start w:val="1"/>
+      <w:numFmt w:val="decimal"/>
+      <w:isLgl/>
+      <w:lvlText w:val="%1.%2.%3."/>
+      <w:lvlJc w:val="left"/>
+      <w:pPr>
+        <w:ind w:left="1080" w:hanging="720"/>
+      </w:pPr>
+      <w:rPr>
+        <w:rFonts w:hint="default"/>
+      </w:rPr>
+    </w:lvl>
+    <w:lvl w:ilvl="3">
+      <w:start w:val="1"/>
+      <w:numFmt w:val="decimal"/>
+      <w:isLgl/>
+      <w:lvlText w:val="%1.%2.%3.%4."/>
+      <w:lvlJc w:val="left"/>
+      <w:pPr>
+        <w:ind w:left="1440" w:hanging="1080"/>
+      </w:pPr>
+      <w:rPr>
+        <w:rFonts w:hint="default"/>
+      </w:rPr>
+    </w:lvl>
+    <w:lvl w:ilvl="4">
+      <w:start w:val="1"/>
+      <w:numFmt w:val="decimal"/>
+      <w:isLgl/>
+      <w:lvlText w:val="%1.%2.%3.%4.%5."/>
+      <w:lvlJc w:val="left"/>
+      <w:pPr>
+        <w:ind w:left="1440" w:hanging="1080"/>
+      </w:pPr>
+      <w:rPr>
+        <w:rFonts w:hint="default"/>
+      </w:rPr>
+    </w:lvl>
+    <w:lvl w:ilvl="5">
+      <w:start w:val="1"/>
+      <w:numFmt w:val="decimal"/>
+      <w:isLgl/>
+      <w:lvlText w:val="%1.%2.%3.%4.%5.%6."/>
+      <w:lvlJc w:val="left"/>
+      <w:pPr>
+        <w:ind w:left="1800" w:hanging="1440"/>
+      </w:pPr>
+      <w:rPr>
+        <w:rFonts w:hint="default"/>
+      </w:rPr>
+    </w:lvl>
+    <w:lvl w:ilvl="6">
+      <w:start w:val="1"/>
+      <w:numFmt w:val="decimal"/>
+      <w:isLgl/>
+      <w:lvlText w:val="%1.%2.%3.%4.%5.%6.%7."/>
+      <w:lvlJc w:val="left"/>
+      <w:pPr>
+        <w:ind w:left="1800" w:hanging="1440"/>
+      </w:pPr>
+      <w:rPr>
+        <w:rFonts w:hint="default"/>
+      </w:rPr>
+    </w:lvl>
+    <w:lvl w:ilvl="7">
+      <w:start w:val="1"/>
+      <w:numFmt w:val="decimal"/>
+      <w:isLgl/>
+      <w:lvlText w:val="%1.%2.%3.%4.%5.%6.%7.%8."/>
+      <w:lvlJc w:val="left"/>
+      <w:pPr>
+        <w:ind w:left="2160" w:hanging="1800"/>
+      </w:pPr>
+      <w:rPr>
+        <w:rFonts w:hint="default"/>
+      </w:rPr>
+    </w:lvl>
+    <w:lvl w:ilvl="8">
+      <w:start w:val="1"/>
+      <w:numFmt w:val="decimal"/>
+      <w:isLgl/>
+      <w:lvlText w:val="%1.%2.%3.%4.%5.%6.%7.%8.%9."/>
+      <w:lvlJc w:val="left"/>
+      <w:pPr>
+        <w:ind w:left="2520" w:hanging="2160"/>
+      </w:pPr>
+      <w:rPr>
+        <w:rFonts w:hint="default"/>
+      </w:rPr>
     </w:lvl>
   </w:abstractNum>
   <w:abstractNum w:abstractNumId="7" w15:restartNumberingAfterBreak="0">
@@ -5484,9 +5171,9 @@
   </w:abstractNum>
   <w:abstractNum w:abstractNumId="18" w15:restartNumberingAfterBreak="0">
     <w:nsid w:val="7A393CD8"/>
-    <w:multiLevelType w:val="hybridMultilevel"/>
-    <w:tmpl w:val="E87C7044"/>
-    <w:lvl w:ilvl="0" w:tplc="080A000F">
+    <w:multiLevelType w:val="multilevel"/>
+    <w:tmpl w:val="1262B0CC"/>
+    <w:lvl w:ilvl="0">
       <w:start w:val="1"/>
       <w:numFmt w:val="decimal"/>
       <w:lvlText w:val="%1."/>
@@ -5498,84 +5185,116 @@
         <w:rFonts w:hint="default"/>
       </w:rPr>
     </w:lvl>
-    <w:lvl w:ilvl="1" w:tplc="080A0019" w:tentative="1">
-      <w:start w:val="1"/>
-      <w:numFmt w:val="lowerLetter"/>
-      <w:lvlText w:val="%2."/>
-      <w:lvlJc w:val="left"/>
-      <w:pPr>
-        <w:ind w:left="1440" w:hanging="360"/>
-      </w:pPr>
-    </w:lvl>
-    <w:lvl w:ilvl="2" w:tplc="080A001B" w:tentative="1">
-      <w:start w:val="1"/>
-      <w:numFmt w:val="lowerRoman"/>
-      <w:lvlText w:val="%3."/>
-      <w:lvlJc w:val="right"/>
-      <w:pPr>
-        <w:ind w:left="2160" w:hanging="180"/>
-      </w:pPr>
-    </w:lvl>
-    <w:lvl w:ilvl="3" w:tplc="080A000F" w:tentative="1">
-      <w:start w:val="1"/>
-      <w:numFmt w:val="decimal"/>
-      <w:lvlText w:val="%4."/>
-      <w:lvlJc w:val="left"/>
-      <w:pPr>
-        <w:ind w:left="2880" w:hanging="360"/>
-      </w:pPr>
-    </w:lvl>
-    <w:lvl w:ilvl="4" w:tplc="080A0019" w:tentative="1">
-      <w:start w:val="1"/>
-      <w:numFmt w:val="lowerLetter"/>
-      <w:lvlText w:val="%5."/>
-      <w:lvlJc w:val="left"/>
-      <w:pPr>
-        <w:ind w:left="3600" w:hanging="360"/>
-      </w:pPr>
-    </w:lvl>
-    <w:lvl w:ilvl="5" w:tplc="080A001B" w:tentative="1">
-      <w:start w:val="1"/>
-      <w:numFmt w:val="lowerRoman"/>
-      <w:lvlText w:val="%6."/>
-      <w:lvlJc w:val="right"/>
-      <w:pPr>
-        <w:ind w:left="4320" w:hanging="180"/>
-      </w:pPr>
-    </w:lvl>
-    <w:lvl w:ilvl="6" w:tplc="080A000F" w:tentative="1">
-      <w:start w:val="1"/>
-      <w:numFmt w:val="decimal"/>
-      <w:lvlText w:val="%7."/>
-      <w:lvlJc w:val="left"/>
-      <w:pPr>
-        <w:ind w:left="5040" w:hanging="360"/>
-      </w:pPr>
-    </w:lvl>
-    <w:lvl w:ilvl="7" w:tplc="080A0019" w:tentative="1">
-      <w:start w:val="1"/>
-      <w:numFmt w:val="lowerLetter"/>
-      <w:lvlText w:val="%8."/>
-      <w:lvlJc w:val="left"/>
-      <w:pPr>
-        <w:ind w:left="5760" w:hanging="360"/>
-      </w:pPr>
-    </w:lvl>
-    <w:lvl w:ilvl="8" w:tplc="080A001B" w:tentative="1">
-      <w:start w:val="1"/>
-      <w:numFmt w:val="lowerRoman"/>
-      <w:lvlText w:val="%9."/>
-      <w:lvlJc w:val="right"/>
-      <w:pPr>
-        <w:ind w:left="6480" w:hanging="180"/>
-      </w:pPr>
+    <w:lvl w:ilvl="1">
+      <w:start w:val="1"/>
+      <w:numFmt w:val="decimal"/>
+      <w:isLgl/>
+      <w:lvlText w:val="%1.%2."/>
+      <w:lvlJc w:val="left"/>
+      <w:pPr>
+        <w:ind w:left="1080" w:hanging="720"/>
+      </w:pPr>
+      <w:rPr>
+        <w:rFonts w:hint="default"/>
+      </w:rPr>
+    </w:lvl>
+    <w:lvl w:ilvl="2">
+      <w:start w:val="1"/>
+      <w:numFmt w:val="decimal"/>
+      <w:isLgl/>
+      <w:lvlText w:val="%1.%2.%3."/>
+      <w:lvlJc w:val="left"/>
+      <w:pPr>
+        <w:ind w:left="1080" w:hanging="720"/>
+      </w:pPr>
+      <w:rPr>
+        <w:rFonts w:hint="default"/>
+      </w:rPr>
+    </w:lvl>
+    <w:lvl w:ilvl="3">
+      <w:start w:val="1"/>
+      <w:numFmt w:val="decimal"/>
+      <w:isLgl/>
+      <w:lvlText w:val="%1.%2.%3.%4."/>
+      <w:lvlJc w:val="left"/>
+      <w:pPr>
+        <w:ind w:left="1440" w:hanging="1080"/>
+      </w:pPr>
+      <w:rPr>
+        <w:rFonts w:hint="default"/>
+      </w:rPr>
+    </w:lvl>
+    <w:lvl w:ilvl="4">
+      <w:start w:val="1"/>
+      <w:numFmt w:val="decimal"/>
+      <w:isLgl/>
+      <w:lvlText w:val="%1.%2.%3.%4.%5."/>
+      <w:lvlJc w:val="left"/>
+      <w:pPr>
+        <w:ind w:left="1440" w:hanging="1080"/>
+      </w:pPr>
+      <w:rPr>
+        <w:rFonts w:hint="default"/>
+      </w:rPr>
+    </w:lvl>
+    <w:lvl w:ilvl="5">
+      <w:start w:val="1"/>
+      <w:numFmt w:val="decimal"/>
+      <w:isLgl/>
+      <w:lvlText w:val="%1.%2.%3.%4.%5.%6."/>
+      <w:lvlJc w:val="left"/>
+      <w:pPr>
+        <w:ind w:left="1800" w:hanging="1440"/>
+      </w:pPr>
+      <w:rPr>
+        <w:rFonts w:hint="default"/>
+      </w:rPr>
+    </w:lvl>
+    <w:lvl w:ilvl="6">
+      <w:start w:val="1"/>
+      <w:numFmt w:val="decimal"/>
+      <w:isLgl/>
+      <w:lvlText w:val="%1.%2.%3.%4.%5.%6.%7."/>
+      <w:lvlJc w:val="left"/>
+      <w:pPr>
+        <w:ind w:left="1800" w:hanging="1440"/>
+      </w:pPr>
+      <w:rPr>
+        <w:rFonts w:hint="default"/>
+      </w:rPr>
+    </w:lvl>
+    <w:lvl w:ilvl="7">
+      <w:start w:val="1"/>
+      <w:numFmt w:val="decimal"/>
+      <w:isLgl/>
+      <w:lvlText w:val="%1.%2.%3.%4.%5.%6.%7.%8."/>
+      <w:lvlJc w:val="left"/>
+      <w:pPr>
+        <w:ind w:left="2160" w:hanging="1800"/>
+      </w:pPr>
+      <w:rPr>
+        <w:rFonts w:hint="default"/>
+      </w:rPr>
+    </w:lvl>
+    <w:lvl w:ilvl="8">
+      <w:start w:val="1"/>
+      <w:numFmt w:val="decimal"/>
+      <w:isLgl/>
+      <w:lvlText w:val="%1.%2.%3.%4.%5.%6.%7.%8.%9."/>
+      <w:lvlJc w:val="left"/>
+      <w:pPr>
+        <w:ind w:left="2520" w:hanging="2160"/>
+      </w:pPr>
+      <w:rPr>
+        <w:rFonts w:hint="default"/>
+      </w:rPr>
     </w:lvl>
   </w:abstractNum>
   <w:abstractNum w:abstractNumId="19" w15:restartNumberingAfterBreak="0">
     <w:nsid w:val="7DCA129F"/>
-    <w:multiLevelType w:val="hybridMultilevel"/>
-    <w:tmpl w:val="94DE7BA8"/>
-    <w:lvl w:ilvl="0" w:tplc="080A000F">
+    <w:multiLevelType w:val="multilevel"/>
+    <w:tmpl w:val="31CA8B28"/>
+    <w:lvl w:ilvl="0">
       <w:start w:val="1"/>
       <w:numFmt w:val="decimal"/>
       <w:lvlText w:val="%1."/>
@@ -5587,77 +5306,109 @@
         <w:rFonts w:hint="default"/>
       </w:rPr>
     </w:lvl>
-    <w:lvl w:ilvl="1" w:tplc="080A0019" w:tentative="1">
-      <w:start w:val="1"/>
-      <w:numFmt w:val="lowerLetter"/>
-      <w:lvlText w:val="%2."/>
-      <w:lvlJc w:val="left"/>
-      <w:pPr>
-        <w:ind w:left="1440" w:hanging="360"/>
-      </w:pPr>
-    </w:lvl>
-    <w:lvl w:ilvl="2" w:tplc="080A001B" w:tentative="1">
-      <w:start w:val="1"/>
-      <w:numFmt w:val="lowerRoman"/>
-      <w:lvlText w:val="%3."/>
-      <w:lvlJc w:val="right"/>
-      <w:pPr>
-        <w:ind w:left="2160" w:hanging="180"/>
-      </w:pPr>
-    </w:lvl>
-    <w:lvl w:ilvl="3" w:tplc="080A000F" w:tentative="1">
-      <w:start w:val="1"/>
-      <w:numFmt w:val="decimal"/>
-      <w:lvlText w:val="%4."/>
-      <w:lvlJc w:val="left"/>
-      <w:pPr>
-        <w:ind w:left="2880" w:hanging="360"/>
-      </w:pPr>
-    </w:lvl>
-    <w:lvl w:ilvl="4" w:tplc="080A0019" w:tentative="1">
-      <w:start w:val="1"/>
-      <w:numFmt w:val="lowerLetter"/>
-      <w:lvlText w:val="%5."/>
-      <w:lvlJc w:val="left"/>
-      <w:pPr>
-        <w:ind w:left="3600" w:hanging="360"/>
-      </w:pPr>
-    </w:lvl>
-    <w:lvl w:ilvl="5" w:tplc="080A001B" w:tentative="1">
-      <w:start w:val="1"/>
-      <w:numFmt w:val="lowerRoman"/>
-      <w:lvlText w:val="%6."/>
-      <w:lvlJc w:val="right"/>
-      <w:pPr>
-        <w:ind w:left="4320" w:hanging="180"/>
-      </w:pPr>
-    </w:lvl>
-    <w:lvl w:ilvl="6" w:tplc="080A000F" w:tentative="1">
-      <w:start w:val="1"/>
-      <w:numFmt w:val="decimal"/>
-      <w:lvlText w:val="%7."/>
-      <w:lvlJc w:val="left"/>
-      <w:pPr>
-        <w:ind w:left="5040" w:hanging="360"/>
-      </w:pPr>
-    </w:lvl>
-    <w:lvl w:ilvl="7" w:tplc="080A0019" w:tentative="1">
-      <w:start w:val="1"/>
-      <w:numFmt w:val="lowerLetter"/>
-      <w:lvlText w:val="%8."/>
-      <w:lvlJc w:val="left"/>
-      <w:pPr>
-        <w:ind w:left="5760" w:hanging="360"/>
-      </w:pPr>
-    </w:lvl>
-    <w:lvl w:ilvl="8" w:tplc="080A001B" w:tentative="1">
-      <w:start w:val="1"/>
-      <w:numFmt w:val="lowerRoman"/>
-      <w:lvlText w:val="%9."/>
-      <w:lvlJc w:val="right"/>
-      <w:pPr>
-        <w:ind w:left="6480" w:hanging="180"/>
-      </w:pPr>
+    <w:lvl w:ilvl="1">
+      <w:start w:val="1"/>
+      <w:numFmt w:val="decimal"/>
+      <w:isLgl/>
+      <w:lvlText w:val="%1.%2."/>
+      <w:lvlJc w:val="left"/>
+      <w:pPr>
+        <w:ind w:left="1080" w:hanging="720"/>
+      </w:pPr>
+      <w:rPr>
+        <w:rFonts w:hint="default"/>
+      </w:rPr>
+    </w:lvl>
+    <w:lvl w:ilvl="2">
+      <w:start w:val="1"/>
+      <w:numFmt w:val="decimal"/>
+      <w:isLgl/>
+      <w:lvlText w:val="%1.%2.%3."/>
+      <w:lvlJc w:val="left"/>
+      <w:pPr>
+        <w:ind w:left="1080" w:hanging="720"/>
+      </w:pPr>
+      <w:rPr>
+        <w:rFonts w:hint="default"/>
+      </w:rPr>
+    </w:lvl>
+    <w:lvl w:ilvl="3">
+      <w:start w:val="1"/>
+      <w:numFmt w:val="decimal"/>
+      <w:isLgl/>
+      <w:lvlText w:val="%1.%2.%3.%4."/>
+      <w:lvlJc w:val="left"/>
+      <w:pPr>
+        <w:ind w:left="1440" w:hanging="1080"/>
+      </w:pPr>
+      <w:rPr>
+        <w:rFonts w:hint="default"/>
+      </w:rPr>
+    </w:lvl>
+    <w:lvl w:ilvl="4">
+      <w:start w:val="1"/>
+      <w:numFmt w:val="decimal"/>
+      <w:isLgl/>
+      <w:lvlText w:val="%1.%2.%3.%4.%5."/>
+      <w:lvlJc w:val="left"/>
+      <w:pPr>
+        <w:ind w:left="1440" w:hanging="1080"/>
+      </w:pPr>
+      <w:rPr>
+        <w:rFonts w:hint="default"/>
+      </w:rPr>
+    </w:lvl>
+    <w:lvl w:ilvl="5">
+      <w:start w:val="1"/>
+      <w:numFmt w:val="decimal"/>
+      <w:isLgl/>
+      <w:lvlText w:val="%1.%2.%3.%4.%5.%6."/>
+      <w:lvlJc w:val="left"/>
+      <w:pPr>
+        <w:ind w:left="1800" w:hanging="1440"/>
+      </w:pPr>
+      <w:rPr>
+        <w:rFonts w:hint="default"/>
+      </w:rPr>
+    </w:lvl>
+    <w:lvl w:ilvl="6">
+      <w:start w:val="1"/>
+      <w:numFmt w:val="decimal"/>
+      <w:isLgl/>
+      <w:lvlText w:val="%1.%2.%3.%4.%5.%6.%7."/>
+      <w:lvlJc w:val="left"/>
+      <w:pPr>
+        <w:ind w:left="1800" w:hanging="1440"/>
+      </w:pPr>
+      <w:rPr>
+        <w:rFonts w:hint="default"/>
+      </w:rPr>
+    </w:lvl>
+    <w:lvl w:ilvl="7">
+      <w:start w:val="1"/>
+      <w:numFmt w:val="decimal"/>
+      <w:isLgl/>
+      <w:lvlText w:val="%1.%2.%3.%4.%5.%6.%7.%8."/>
+      <w:lvlJc w:val="left"/>
+      <w:pPr>
+        <w:ind w:left="2160" w:hanging="1800"/>
+      </w:pPr>
+      <w:rPr>
+        <w:rFonts w:hint="default"/>
+      </w:rPr>
+    </w:lvl>
+    <w:lvl w:ilvl="8">
+      <w:start w:val="1"/>
+      <w:numFmt w:val="decimal"/>
+      <w:isLgl/>
+      <w:lvlText w:val="%1.%2.%3.%4.%5.%6.%7.%8.%9."/>
+      <w:lvlJc w:val="left"/>
+      <w:pPr>
+        <w:ind w:left="2520" w:hanging="2160"/>
+      </w:pPr>
+      <w:rPr>
+        <w:rFonts w:hint="default"/>
+      </w:rPr>
     </w:lvl>
   </w:abstractNum>
   <w:num w:numId="1">

</xml_diff>

<commit_message>
Prototipos del caso de uso 1, 2 y correccion de descripciones
Se corrigen las descripciones de casos de uso y se crean los prototipos del caso de uso iniciar sesion y registrar suscriptor
</commit_message>
<xml_diff>
--- a/Diseño/Descripciones/CU's 1, 2, 5, 10, 14.docx
+++ b/Diseño/Descripciones/CU's 1, 2, 5, 10, 14.docx
@@ -597,7 +597,15 @@
                 <w:sz w:val="24"/>
                 <w:szCs w:val="24"/>
               </w:rPr>
-              <w:t>3.1. El sistema notifica al usuario que los datos que se han ingresado existen en registros previos del sistema.</w:t>
+              <w:t xml:space="preserve">4.1. </w:t>
+            </w:r>
+            <w:r>
+              <w:rPr>
+                <w:rFonts w:ascii="Arial" w:hAnsi="Arial" w:cs="Arial"/>
+                <w:sz w:val="24"/>
+                <w:szCs w:val="24"/>
+              </w:rPr>
+              <w:t>El sistema notifica al usuario que los datos que se han ingresado existen en registros previos del sistema.</w:t>
             </w:r>
           </w:p>
           <w:p>
@@ -616,7 +624,15 @@
                 <w:sz w:val="24"/>
                 <w:szCs w:val="24"/>
               </w:rPr>
-              <w:t>3.2. El flujo del sistema regresa al paso 2 del flujo normal.</w:t>
+              <w:t>4</w:t>
+            </w:r>
+            <w:r>
+              <w:rPr>
+                <w:rFonts w:ascii="Arial" w:hAnsi="Arial" w:cs="Arial"/>
+                <w:sz w:val="24"/>
+                <w:szCs w:val="24"/>
+              </w:rPr>
+              <w:t>.2. El flujo del sistema regresa al paso 2 del flujo normal.</w:t>
             </w:r>
           </w:p>
         </w:tc>
@@ -1305,7 +1321,7 @@
                 <w:sz w:val="24"/>
                 <w:szCs w:val="24"/>
               </w:rPr>
-              <w:t>2</w:t>
+              <w:t>3</w:t>
             </w:r>
             <w:r>
               <w:rPr>
@@ -1332,7 +1348,7 @@
                 <w:sz w:val="24"/>
                 <w:szCs w:val="24"/>
               </w:rPr>
-              <w:t>2</w:t>
+              <w:t>3</w:t>
             </w:r>
             <w:r>
               <w:rPr>
@@ -2003,7 +2019,7 @@
               <w:pStyle w:val="Prrafodelista"/>
               <w:numPr>
                 <w:ilvl w:val="1"/>
-                <w:numId w:val="11"/>
+                <w:numId w:val="12"/>
               </w:numPr>
               <w:spacing w:line="240" w:lineRule="auto"/>
               <w:jc w:val="both"/>
@@ -2027,7 +2043,7 @@
               <w:pStyle w:val="Prrafodelista"/>
               <w:numPr>
                 <w:ilvl w:val="1"/>
-                <w:numId w:val="11"/>
+                <w:numId w:val="12"/>
               </w:numPr>
               <w:spacing w:line="240" w:lineRule="auto"/>
               <w:jc w:val="both"/>
@@ -2710,7 +2726,7 @@
               <w:pStyle w:val="Prrafodelista"/>
               <w:numPr>
                 <w:ilvl w:val="1"/>
-                <w:numId w:val="15"/>
+                <w:numId w:val="17"/>
               </w:numPr>
               <w:spacing w:line="240" w:lineRule="auto"/>
               <w:jc w:val="both"/>
@@ -2720,6 +2736,8 @@
                 <w:szCs w:val="24"/>
               </w:rPr>
             </w:pPr>
+            <w:bookmarkStart w:id="0" w:name="_GoBack"/>
+            <w:bookmarkEnd w:id="0"/>
             <w:r>
               <w:rPr>
                 <w:rFonts w:ascii="Arial" w:hAnsi="Arial" w:cs="Arial"/>
@@ -2734,7 +2752,7 @@
               <w:pStyle w:val="Prrafodelista"/>
               <w:numPr>
                 <w:ilvl w:val="1"/>
-                <w:numId w:val="15"/>
+                <w:numId w:val="17"/>
               </w:numPr>
               <w:spacing w:line="240" w:lineRule="auto"/>
               <w:jc w:val="both"/>
@@ -3493,8 +3511,6 @@
               </w:rPr>
               <w:t>El sistema muestra un mensaje al suscriptor de que no es posible acceder al sistema de datos que intente más tarde.</w:t>
             </w:r>
-            <w:bookmarkStart w:id="0" w:name="_GoBack"/>
-            <w:bookmarkEnd w:id="0"/>
           </w:p>
         </w:tc>
       </w:tr>
@@ -3514,9 +3530,9 @@
 <w:numbering xmlns:wpc="http://schemas.microsoft.com/office/word/2010/wordprocessingCanvas" xmlns:cx="http://schemas.microsoft.com/office/drawing/2014/chartex" xmlns:cx1="http://schemas.microsoft.com/office/drawing/2015/9/8/chartex" xmlns:cx2="http://schemas.microsoft.com/office/drawing/2015/10/21/chartex" xmlns:cx3="http://schemas.microsoft.com/office/drawing/2016/5/9/chartex" xmlns:cx4="http://schemas.microsoft.com/office/drawing/2016/5/10/chartex" xmlns:cx5="http://schemas.microsoft.com/office/drawing/2016/5/11/chartex" xmlns:cx6="http://schemas.microsoft.com/office/drawing/2016/5/12/chartex" xmlns:cx7="http://schemas.microsoft.com/office/drawing/2016/5/13/chartex" xmlns:cx8="http://schemas.microsoft.com/office/drawing/2016/5/14/chartex" xmlns:mc="http://schemas.openxmlformats.org/markup-compatibility/2006" xmlns:aink="http://schemas.microsoft.com/office/drawing/2016/ink" xmlns:am3d="http://schemas.microsoft.com/office/drawing/2017/model3d" xmlns:o="urn:schemas-microsoft-com:office:office" xmlns:r="http://schemas.openxmlformats.org/officeDocument/2006/relationships" xmlns:m="http://schemas.openxmlformats.org/officeDocument/2006/math" xmlns:v="urn:schemas-microsoft-com:vml" xmlns:wp14="http://schemas.microsoft.com/office/word/2010/wordprocessingDrawing" xmlns:wp="http://schemas.openxmlformats.org/drawingml/2006/wordprocessingDrawing" xmlns:w10="urn:schemas-microsoft-com:office:word" xmlns:w="http://schemas.openxmlformats.org/wordprocessingml/2006/main" xmlns:w14="http://schemas.microsoft.com/office/word/2010/wordml" xmlns:w15="http://schemas.microsoft.com/office/word/2012/wordml" xmlns:w16cid="http://schemas.microsoft.com/office/word/2016/wordml/cid" xmlns:w16se="http://schemas.microsoft.com/office/word/2015/wordml/symex" xmlns:wpg="http://schemas.microsoft.com/office/word/2010/wordprocessingGroup" xmlns:wpi="http://schemas.microsoft.com/office/word/2010/wordprocessingInk" xmlns:wne="http://schemas.microsoft.com/office/word/2006/wordml" xmlns:wps="http://schemas.microsoft.com/office/word/2010/wordprocessingShape" mc:Ignorable="w14 w15 w16se w16cid wp14">
   <w:abstractNum w:abstractNumId="0" w15:restartNumberingAfterBreak="0">
     <w:nsid w:val="05164C2F"/>
-    <w:multiLevelType w:val="hybridMultilevel"/>
-    <w:tmpl w:val="FAAEA89A"/>
-    <w:lvl w:ilvl="0" w:tplc="0C0A000F">
+    <w:multiLevelType w:val="multilevel"/>
+    <w:tmpl w:val="0996F9DE"/>
+    <w:lvl w:ilvl="0">
       <w:start w:val="1"/>
       <w:numFmt w:val="decimal"/>
       <w:lvlText w:val="%1."/>
@@ -3525,77 +3541,109 @@
         <w:ind w:left="720" w:hanging="360"/>
       </w:pPr>
     </w:lvl>
-    <w:lvl w:ilvl="1" w:tplc="080A0019" w:tentative="1">
-      <w:start w:val="1"/>
-      <w:numFmt w:val="lowerLetter"/>
-      <w:lvlText w:val="%2."/>
-      <w:lvlJc w:val="left"/>
-      <w:pPr>
-        <w:ind w:left="1440" w:hanging="360"/>
-      </w:pPr>
-    </w:lvl>
-    <w:lvl w:ilvl="2" w:tplc="080A001B" w:tentative="1">
-      <w:start w:val="1"/>
-      <w:numFmt w:val="lowerRoman"/>
-      <w:lvlText w:val="%3."/>
-      <w:lvlJc w:val="right"/>
-      <w:pPr>
-        <w:ind w:left="2160" w:hanging="180"/>
-      </w:pPr>
-    </w:lvl>
-    <w:lvl w:ilvl="3" w:tplc="080A000F" w:tentative="1">
-      <w:start w:val="1"/>
-      <w:numFmt w:val="decimal"/>
-      <w:lvlText w:val="%4."/>
-      <w:lvlJc w:val="left"/>
-      <w:pPr>
-        <w:ind w:left="2880" w:hanging="360"/>
-      </w:pPr>
-    </w:lvl>
-    <w:lvl w:ilvl="4" w:tplc="080A0019" w:tentative="1">
-      <w:start w:val="1"/>
-      <w:numFmt w:val="lowerLetter"/>
-      <w:lvlText w:val="%5."/>
-      <w:lvlJc w:val="left"/>
-      <w:pPr>
-        <w:ind w:left="3600" w:hanging="360"/>
-      </w:pPr>
-    </w:lvl>
-    <w:lvl w:ilvl="5" w:tplc="080A001B" w:tentative="1">
-      <w:start w:val="1"/>
-      <w:numFmt w:val="lowerRoman"/>
-      <w:lvlText w:val="%6."/>
-      <w:lvlJc w:val="right"/>
-      <w:pPr>
-        <w:ind w:left="4320" w:hanging="180"/>
-      </w:pPr>
-    </w:lvl>
-    <w:lvl w:ilvl="6" w:tplc="080A000F" w:tentative="1">
-      <w:start w:val="1"/>
-      <w:numFmt w:val="decimal"/>
-      <w:lvlText w:val="%7."/>
-      <w:lvlJc w:val="left"/>
-      <w:pPr>
-        <w:ind w:left="5040" w:hanging="360"/>
-      </w:pPr>
-    </w:lvl>
-    <w:lvl w:ilvl="7" w:tplc="080A0019" w:tentative="1">
-      <w:start w:val="1"/>
-      <w:numFmt w:val="lowerLetter"/>
-      <w:lvlText w:val="%8."/>
-      <w:lvlJc w:val="left"/>
-      <w:pPr>
-        <w:ind w:left="5760" w:hanging="360"/>
-      </w:pPr>
-    </w:lvl>
-    <w:lvl w:ilvl="8" w:tplc="080A001B" w:tentative="1">
-      <w:start w:val="1"/>
-      <w:numFmt w:val="lowerRoman"/>
-      <w:lvlText w:val="%9."/>
-      <w:lvlJc w:val="right"/>
-      <w:pPr>
-        <w:ind w:left="6480" w:hanging="180"/>
-      </w:pPr>
+    <w:lvl w:ilvl="1">
+      <w:start w:val="1"/>
+      <w:numFmt w:val="decimal"/>
+      <w:isLgl/>
+      <w:lvlText w:val="%1.%2."/>
+      <w:lvlJc w:val="left"/>
+      <w:pPr>
+        <w:ind w:left="1080" w:hanging="720"/>
+      </w:pPr>
+      <w:rPr>
+        <w:rFonts w:hint="default"/>
+      </w:rPr>
+    </w:lvl>
+    <w:lvl w:ilvl="2">
+      <w:start w:val="1"/>
+      <w:numFmt w:val="decimal"/>
+      <w:isLgl/>
+      <w:lvlText w:val="%1.%2.%3."/>
+      <w:lvlJc w:val="left"/>
+      <w:pPr>
+        <w:ind w:left="1080" w:hanging="720"/>
+      </w:pPr>
+      <w:rPr>
+        <w:rFonts w:hint="default"/>
+      </w:rPr>
+    </w:lvl>
+    <w:lvl w:ilvl="3">
+      <w:start w:val="1"/>
+      <w:numFmt w:val="decimal"/>
+      <w:isLgl/>
+      <w:lvlText w:val="%1.%2.%3.%4."/>
+      <w:lvlJc w:val="left"/>
+      <w:pPr>
+        <w:ind w:left="1440" w:hanging="1080"/>
+      </w:pPr>
+      <w:rPr>
+        <w:rFonts w:hint="default"/>
+      </w:rPr>
+    </w:lvl>
+    <w:lvl w:ilvl="4">
+      <w:start w:val="1"/>
+      <w:numFmt w:val="decimal"/>
+      <w:isLgl/>
+      <w:lvlText w:val="%1.%2.%3.%4.%5."/>
+      <w:lvlJc w:val="left"/>
+      <w:pPr>
+        <w:ind w:left="1440" w:hanging="1080"/>
+      </w:pPr>
+      <w:rPr>
+        <w:rFonts w:hint="default"/>
+      </w:rPr>
+    </w:lvl>
+    <w:lvl w:ilvl="5">
+      <w:start w:val="1"/>
+      <w:numFmt w:val="decimal"/>
+      <w:isLgl/>
+      <w:lvlText w:val="%1.%2.%3.%4.%5.%6."/>
+      <w:lvlJc w:val="left"/>
+      <w:pPr>
+        <w:ind w:left="1800" w:hanging="1440"/>
+      </w:pPr>
+      <w:rPr>
+        <w:rFonts w:hint="default"/>
+      </w:rPr>
+    </w:lvl>
+    <w:lvl w:ilvl="6">
+      <w:start w:val="1"/>
+      <w:numFmt w:val="decimal"/>
+      <w:isLgl/>
+      <w:lvlText w:val="%1.%2.%3.%4.%5.%6.%7."/>
+      <w:lvlJc w:val="left"/>
+      <w:pPr>
+        <w:ind w:left="1800" w:hanging="1440"/>
+      </w:pPr>
+      <w:rPr>
+        <w:rFonts w:hint="default"/>
+      </w:rPr>
+    </w:lvl>
+    <w:lvl w:ilvl="7">
+      <w:start w:val="1"/>
+      <w:numFmt w:val="decimal"/>
+      <w:isLgl/>
+      <w:lvlText w:val="%1.%2.%3.%4.%5.%6.%7.%8."/>
+      <w:lvlJc w:val="left"/>
+      <w:pPr>
+        <w:ind w:left="2160" w:hanging="1800"/>
+      </w:pPr>
+      <w:rPr>
+        <w:rFonts w:hint="default"/>
+      </w:rPr>
+    </w:lvl>
+    <w:lvl w:ilvl="8">
+      <w:start w:val="1"/>
+      <w:numFmt w:val="decimal"/>
+      <w:isLgl/>
+      <w:lvlText w:val="%1.%2.%3.%4.%5.%6.%7.%8.%9."/>
+      <w:lvlJc w:val="left"/>
+      <w:pPr>
+        <w:ind w:left="2520" w:hanging="2160"/>
+      </w:pPr>
+      <w:rPr>
+        <w:rFonts w:hint="default"/>
+      </w:rPr>
     </w:lvl>
   </w:abstractNum>
   <w:abstractNum w:abstractNumId="1" w15:restartNumberingAfterBreak="0">

</xml_diff>

<commit_message>
Prototipos y diagramas de robustez de los casos de uso 1,2,5, 10 y 14.
Se crean los prototipos de los casos de uso reproducir canción y cambiar
calidad de audio, se crean los diagramas de robustes de los casos de uso
iniciar sesion, registrar usuario, cambiar calidad de audio, generar
estacion de radio y  reproducir cancion
</commit_message>
<xml_diff>
--- a/Diseño/Descripciones/CU's 1, 2, 5, 10, 14.docx
+++ b/Diseño/Descripciones/CU's 1, 2, 5, 10, 14.docx
@@ -1,6 +1,6 @@
 
 <file path=word/document.xml><?xml version="1.0" encoding="utf-8"?>
-<w:document xmlns:wpc="http://schemas.microsoft.com/office/word/2010/wordprocessingCanvas" xmlns:cx="http://schemas.microsoft.com/office/drawing/2014/chartex" xmlns:cx1="http://schemas.microsoft.com/office/drawing/2015/9/8/chartex" xmlns:cx2="http://schemas.microsoft.com/office/drawing/2015/10/21/chartex" xmlns:cx3="http://schemas.microsoft.com/office/drawing/2016/5/9/chartex" xmlns:cx4="http://schemas.microsoft.com/office/drawing/2016/5/10/chartex" xmlns:cx5="http://schemas.microsoft.com/office/drawing/2016/5/11/chartex" xmlns:cx6="http://schemas.microsoft.com/office/drawing/2016/5/12/chartex" xmlns:cx7="http://schemas.microsoft.com/office/drawing/2016/5/13/chartex" xmlns:cx8="http://schemas.microsoft.com/office/drawing/2016/5/14/chartex" xmlns:mc="http://schemas.openxmlformats.org/markup-compatibility/2006" xmlns:aink="http://schemas.microsoft.com/office/drawing/2016/ink" xmlns:am3d="http://schemas.microsoft.com/office/drawing/2017/model3d" xmlns:o="urn:schemas-microsoft-com:office:office" xmlns:r="http://schemas.openxmlformats.org/officeDocument/2006/relationships" xmlns:m="http://schemas.openxmlformats.org/officeDocument/2006/math" xmlns:v="urn:schemas-microsoft-com:vml" xmlns:wp14="http://schemas.microsoft.com/office/word/2010/wordprocessingDrawing" xmlns:wp="http://schemas.openxmlformats.org/drawingml/2006/wordprocessingDrawing" xmlns:w10="urn:schemas-microsoft-com:office:word" xmlns:w="http://schemas.openxmlformats.org/wordprocessingml/2006/main" xmlns:w14="http://schemas.microsoft.com/office/word/2010/wordml" xmlns:w15="http://schemas.microsoft.com/office/word/2012/wordml" xmlns:w16cid="http://schemas.microsoft.com/office/word/2016/wordml/cid" xmlns:w16se="http://schemas.microsoft.com/office/word/2015/wordml/symex" xmlns:wpg="http://schemas.microsoft.com/office/word/2010/wordprocessingGroup" xmlns:wpi="http://schemas.microsoft.com/office/word/2010/wordprocessingInk" xmlns:wne="http://schemas.microsoft.com/office/word/2006/wordml" xmlns:wps="http://schemas.microsoft.com/office/word/2010/wordprocessingShape" mc:Ignorable="w14 w15 w16se w16cid wp14">
+<w:document xmlns:wpc="http://schemas.microsoft.com/office/word/2010/wordprocessingCanvas" xmlns:mc="http://schemas.openxmlformats.org/markup-compatibility/2006" xmlns:o="urn:schemas-microsoft-com:office:office" xmlns:r="http://schemas.openxmlformats.org/officeDocument/2006/relationships" xmlns:m="http://schemas.openxmlformats.org/officeDocument/2006/math" xmlns:v="urn:schemas-microsoft-com:vml" xmlns:wp14="http://schemas.microsoft.com/office/word/2010/wordprocessingDrawing" xmlns:wp="http://schemas.openxmlformats.org/drawingml/2006/wordprocessingDrawing" xmlns:w10="urn:schemas-microsoft-com:office:word" xmlns:w="http://schemas.openxmlformats.org/wordprocessingml/2006/main" xmlns:w14="http://schemas.microsoft.com/office/word/2010/wordml" xmlns:wpg="http://schemas.microsoft.com/office/word/2010/wordprocessingGroup" xmlns:wpi="http://schemas.microsoft.com/office/word/2010/wordprocessingInk" xmlns:wne="http://schemas.microsoft.com/office/word/2006/wordml" xmlns:wps="http://schemas.microsoft.com/office/word/2010/wordprocessingShape" mc:Ignorable="w14 wp14">
   <w:body>
     <w:tbl>
       <w:tblPr>
@@ -140,7 +140,15 @@
                 <w:sz w:val="24"/>
                 <w:szCs w:val="24"/>
               </w:rPr>
-              <w:t>Suscriptor.</w:t>
+              <w:t>Usuario de sistema</w:t>
+            </w:r>
+            <w:r>
+              <w:rPr>
+                <w:rFonts w:ascii="Arial" w:hAnsi="Arial" w:cs="Arial"/>
+                <w:sz w:val="24"/>
+                <w:szCs w:val="24"/>
+              </w:rPr>
+              <w:t>.</w:t>
             </w:r>
           </w:p>
         </w:tc>
@@ -280,15 +288,23 @@
                 <w:sz w:val="24"/>
                 <w:szCs w:val="24"/>
               </w:rPr>
-              <w:t>suscriptor</w:t>
-            </w:r>
-            <w:r>
-              <w:rPr>
-                <w:rFonts w:ascii="Arial" w:hAnsi="Arial" w:cs="Arial"/>
-                <w:sz w:val="24"/>
-                <w:szCs w:val="24"/>
-              </w:rPr>
-              <w:t xml:space="preserve"> no debe tener un registro previo del sistema.</w:t>
+              <w:t>Usuario de sistema</w:t>
+            </w:r>
+            <w:r>
+              <w:rPr>
+                <w:rFonts w:ascii="Arial" w:hAnsi="Arial" w:cs="Arial"/>
+                <w:sz w:val="24"/>
+                <w:szCs w:val="24"/>
+              </w:rPr>
+              <w:t xml:space="preserve"> </w:t>
+            </w:r>
+            <w:r>
+              <w:rPr>
+                <w:rFonts w:ascii="Arial" w:hAnsi="Arial" w:cs="Arial"/>
+                <w:sz w:val="24"/>
+                <w:szCs w:val="24"/>
+              </w:rPr>
+              <w:t>no debe tener un registro previo del sistema.</w:t>
             </w:r>
           </w:p>
         </w:tc>
@@ -315,14 +331,25 @@
                 <w:szCs w:val="24"/>
               </w:rPr>
             </w:pPr>
-            <w:r>
-              <w:rPr>
-                <w:rFonts w:ascii="Arial" w:hAnsi="Arial" w:cs="Arial"/>
-                <w:b/>
-                <w:sz w:val="24"/>
-                <w:szCs w:val="24"/>
-              </w:rPr>
-              <w:t>Postcondiciones.</w:t>
+            <w:proofErr w:type="spellStart"/>
+            <w:r>
+              <w:rPr>
+                <w:rFonts w:ascii="Arial" w:hAnsi="Arial" w:cs="Arial"/>
+                <w:b/>
+                <w:sz w:val="24"/>
+                <w:szCs w:val="24"/>
+              </w:rPr>
+              <w:t>Postcondiciones</w:t>
+            </w:r>
+            <w:proofErr w:type="spellEnd"/>
+            <w:r>
+              <w:rPr>
+                <w:rFonts w:ascii="Arial" w:hAnsi="Arial" w:cs="Arial"/>
+                <w:b/>
+                <w:sz w:val="24"/>
+                <w:szCs w:val="24"/>
+              </w:rPr>
+              <w:t>.</w:t>
             </w:r>
           </w:p>
         </w:tc>
@@ -356,6 +383,28 @@
                 <w:sz w:val="24"/>
                 <w:szCs w:val="24"/>
               </w:rPr>
+              <w:t>Se debe crear el registro de un nuevo suscriptor.</w:t>
+            </w:r>
+          </w:p>
+          <w:p>
+            <w:pPr>
+              <w:pStyle w:val="Prrafodelista"/>
+              <w:numPr>
+                <w:ilvl w:val="0"/>
+                <w:numId w:val="2"/>
+              </w:numPr>
+              <w:rPr>
+                <w:rFonts w:ascii="Arial" w:hAnsi="Arial" w:cs="Arial"/>
+                <w:sz w:val="24"/>
+                <w:szCs w:val="24"/>
+              </w:rPr>
+            </w:pPr>
+            <w:r>
+              <w:rPr>
+                <w:rFonts w:ascii="Arial" w:hAnsi="Arial" w:cs="Arial"/>
+                <w:sz w:val="24"/>
+                <w:szCs w:val="24"/>
+              </w:rPr>
               <w:t xml:space="preserve">El </w:t>
             </w:r>
             <w:r>
@@ -364,7 +413,23 @@
                 <w:sz w:val="24"/>
                 <w:szCs w:val="24"/>
               </w:rPr>
-              <w:t xml:space="preserve">suscriptor </w:t>
+              <w:t>u</w:t>
+            </w:r>
+            <w:r>
+              <w:rPr>
+                <w:rFonts w:ascii="Arial" w:hAnsi="Arial" w:cs="Arial"/>
+                <w:sz w:val="24"/>
+                <w:szCs w:val="24"/>
+              </w:rPr>
+              <w:t>suario de sistema</w:t>
+            </w:r>
+            <w:r>
+              <w:rPr>
+                <w:rFonts w:ascii="Arial" w:hAnsi="Arial" w:cs="Arial"/>
+                <w:sz w:val="24"/>
+                <w:szCs w:val="24"/>
+              </w:rPr>
+              <w:t xml:space="preserve"> </w:t>
             </w:r>
             <w:r>
               <w:rPr>
@@ -442,7 +507,39 @@
                 <w:sz w:val="24"/>
                 <w:szCs w:val="24"/>
               </w:rPr>
-              <w:t>El suscriptor selecciona registrar.</w:t>
+              <w:t xml:space="preserve">El </w:t>
+            </w:r>
+            <w:r>
+              <w:rPr>
+                <w:rFonts w:ascii="Arial" w:hAnsi="Arial" w:cs="Arial"/>
+                <w:sz w:val="24"/>
+                <w:szCs w:val="24"/>
+              </w:rPr>
+              <w:t>u</w:t>
+            </w:r>
+            <w:r>
+              <w:rPr>
+                <w:rFonts w:ascii="Arial" w:hAnsi="Arial" w:cs="Arial"/>
+                <w:sz w:val="24"/>
+                <w:szCs w:val="24"/>
+              </w:rPr>
+              <w:t>suario de sistema</w:t>
+            </w:r>
+            <w:r>
+              <w:rPr>
+                <w:rFonts w:ascii="Arial" w:hAnsi="Arial" w:cs="Arial"/>
+                <w:sz w:val="24"/>
+                <w:szCs w:val="24"/>
+              </w:rPr>
+              <w:t xml:space="preserve"> </w:t>
+            </w:r>
+            <w:r>
+              <w:rPr>
+                <w:rFonts w:ascii="Arial" w:hAnsi="Arial" w:cs="Arial"/>
+                <w:sz w:val="24"/>
+                <w:szCs w:val="24"/>
+              </w:rPr>
+              <w:t>selecciona registrar.</w:t>
             </w:r>
           </w:p>
           <w:p>
@@ -490,7 +587,55 @@
                 <w:sz w:val="24"/>
                 <w:szCs w:val="24"/>
               </w:rPr>
-              <w:t>El suscriptor ingresa su nombre de usuario, contraseña, la confirmación de esta y selecciona aceptar.</w:t>
+              <w:t xml:space="preserve">El </w:t>
+            </w:r>
+            <w:r>
+              <w:rPr>
+                <w:rFonts w:ascii="Arial" w:hAnsi="Arial" w:cs="Arial"/>
+                <w:sz w:val="24"/>
+                <w:szCs w:val="24"/>
+              </w:rPr>
+              <w:t>u</w:t>
+            </w:r>
+            <w:r>
+              <w:rPr>
+                <w:rFonts w:ascii="Arial" w:hAnsi="Arial" w:cs="Arial"/>
+                <w:sz w:val="24"/>
+                <w:szCs w:val="24"/>
+              </w:rPr>
+              <w:t>suario de sistema</w:t>
+            </w:r>
+            <w:r>
+              <w:rPr>
+                <w:rFonts w:ascii="Arial" w:hAnsi="Arial" w:cs="Arial"/>
+                <w:sz w:val="24"/>
+                <w:szCs w:val="24"/>
+              </w:rPr>
+              <w:t xml:space="preserve"> </w:t>
+            </w:r>
+            <w:r>
+              <w:rPr>
+                <w:rFonts w:ascii="Arial" w:hAnsi="Arial" w:cs="Arial"/>
+                <w:sz w:val="24"/>
+                <w:szCs w:val="24"/>
+              </w:rPr>
+              <w:t xml:space="preserve">ingresa su nombre de usuario, contraseña, la confirmación de esta y selecciona </w:t>
+            </w:r>
+            <w:r>
+              <w:rPr>
+                <w:rFonts w:ascii="Arial" w:hAnsi="Arial" w:cs="Arial"/>
+                <w:sz w:val="24"/>
+                <w:szCs w:val="24"/>
+              </w:rPr>
+              <w:t>registrar</w:t>
+            </w:r>
+            <w:r>
+              <w:rPr>
+                <w:rFonts w:ascii="Arial" w:hAnsi="Arial" w:cs="Arial"/>
+                <w:sz w:val="24"/>
+                <w:szCs w:val="24"/>
+              </w:rPr>
+              <w:t>.</w:t>
             </w:r>
           </w:p>
           <w:p>
@@ -1238,8 +1383,18 @@
                 <w:sz w:val="24"/>
                 <w:szCs w:val="24"/>
               </w:rPr>
-              <w:t>El sistema valida los datos verifica que existan registros previos e ingresa a la pantalla de inicio de ese usuario.</w:t>
-            </w:r>
+              <w:t>El sistema valida los datos verifica que existan registros previos e ingresa a</w:t>
+            </w:r>
+            <w:r>
+              <w:rPr>
+                <w:rFonts w:ascii="Arial" w:hAnsi="Arial" w:cs="Arial"/>
+                <w:sz w:val="24"/>
+                <w:szCs w:val="24"/>
+              </w:rPr>
+              <w:t xml:space="preserve"> la ventana de menú principal.</w:t>
+            </w:r>
+            <w:bookmarkStart w:id="0" w:name="_GoBack"/>
+            <w:bookmarkEnd w:id="0"/>
           </w:p>
         </w:tc>
       </w:tr>
@@ -2036,30 +2191,6 @@
                 <w:szCs w:val="24"/>
               </w:rPr>
               <w:t>El sistema informa que la canción no se encuentra disponible para reproducir en ese momento.</w:t>
-            </w:r>
-          </w:p>
-          <w:p>
-            <w:pPr>
-              <w:pStyle w:val="Prrafodelista"/>
-              <w:numPr>
-                <w:ilvl w:val="1"/>
-                <w:numId w:val="12"/>
-              </w:numPr>
-              <w:spacing w:line="240" w:lineRule="auto"/>
-              <w:jc w:val="both"/>
-              <w:rPr>
-                <w:rFonts w:ascii="Arial" w:hAnsi="Arial" w:cs="Arial"/>
-                <w:sz w:val="24"/>
-                <w:szCs w:val="24"/>
-              </w:rPr>
-            </w:pPr>
-            <w:r>
-              <w:rPr>
-                <w:rFonts w:ascii="Arial" w:hAnsi="Arial" w:cs="Arial"/>
-                <w:sz w:val="24"/>
-                <w:szCs w:val="24"/>
-              </w:rPr>
-              <w:t>El flujo del sistema regresa al paso 2 del flujo normal.</w:t>
             </w:r>
           </w:p>
         </w:tc>
@@ -2646,15 +2777,15 @@
                 <w:sz w:val="24"/>
                 <w:szCs w:val="24"/>
               </w:rPr>
-              <w:t>El sistema verifica el archivo</w:t>
-            </w:r>
-            <w:r>
-              <w:rPr>
-                <w:rFonts w:ascii="Arial" w:hAnsi="Arial" w:cs="Arial"/>
-                <w:sz w:val="24"/>
-                <w:szCs w:val="24"/>
-              </w:rPr>
-              <w:t>, genero, busca en la música disponible del sistema, genera la estación y la reproduce en el sistema de música.</w:t>
+              <w:t xml:space="preserve">El sistema </w:t>
+            </w:r>
+            <w:r>
+              <w:rPr>
+                <w:rFonts w:ascii="Arial" w:hAnsi="Arial" w:cs="Arial"/>
+                <w:sz w:val="24"/>
+                <w:szCs w:val="24"/>
+              </w:rPr>
+              <w:t>busca en la música disponible del sistema, genera la estación y la reproduce en el sistema de música.</w:t>
             </w:r>
           </w:p>
         </w:tc>
@@ -2718,7 +2849,7 @@
                 <w:sz w:val="24"/>
                 <w:szCs w:val="24"/>
               </w:rPr>
-              <w:t>La canción no se encuentra disponible para reproducir.</w:t>
+              <w:t>No se pudo generar la lista de reproducción.</w:t>
             </w:r>
           </w:p>
           <w:p>
@@ -2736,39 +2867,21 @@
                 <w:szCs w:val="24"/>
               </w:rPr>
             </w:pPr>
-            <w:bookmarkStart w:id="0" w:name="_GoBack"/>
-            <w:bookmarkEnd w:id="0"/>
-            <w:r>
-              <w:rPr>
-                <w:rFonts w:ascii="Arial" w:hAnsi="Arial" w:cs="Arial"/>
-                <w:sz w:val="24"/>
-                <w:szCs w:val="24"/>
-              </w:rPr>
-              <w:t>El sistema informa que la canción no se encuentra disponible para reproducir en ese momento.</w:t>
-            </w:r>
-          </w:p>
-          <w:p>
-            <w:pPr>
-              <w:pStyle w:val="Prrafodelista"/>
-              <w:numPr>
-                <w:ilvl w:val="1"/>
-                <w:numId w:val="17"/>
-              </w:numPr>
-              <w:spacing w:line="240" w:lineRule="auto"/>
-              <w:jc w:val="both"/>
-              <w:rPr>
-                <w:rFonts w:ascii="Arial" w:hAnsi="Arial" w:cs="Arial"/>
-                <w:sz w:val="24"/>
-                <w:szCs w:val="24"/>
-              </w:rPr>
-            </w:pPr>
-            <w:r>
-              <w:rPr>
-                <w:rFonts w:ascii="Arial" w:hAnsi="Arial" w:cs="Arial"/>
-                <w:sz w:val="24"/>
-                <w:szCs w:val="24"/>
-              </w:rPr>
-              <w:t>El flujo del sistema regresa al paso 2 del flujo normal.</w:t>
+            <w:r>
+              <w:rPr>
+                <w:rFonts w:ascii="Arial" w:hAnsi="Arial" w:cs="Arial"/>
+                <w:sz w:val="24"/>
+                <w:szCs w:val="24"/>
+              </w:rPr>
+              <w:t>El si</w:t>
+            </w:r>
+            <w:r>
+              <w:rPr>
+                <w:rFonts w:ascii="Arial" w:hAnsi="Arial" w:cs="Arial"/>
+                <w:sz w:val="24"/>
+                <w:szCs w:val="24"/>
+              </w:rPr>
+              <w:t>stema informa que no hay más canciones del tipo seleccionado y no pudo generarse la estación de radio.</w:t>
             </w:r>
           </w:p>
         </w:tc>
@@ -3527,8 +3640,8 @@
 </file>
 
 <file path=word/numbering.xml><?xml version="1.0" encoding="utf-8"?>
-<w:numbering xmlns:wpc="http://schemas.microsoft.com/office/word/2010/wordprocessingCanvas" xmlns:cx="http://schemas.microsoft.com/office/drawing/2014/chartex" xmlns:cx1="http://schemas.microsoft.com/office/drawing/2015/9/8/chartex" xmlns:cx2="http://schemas.microsoft.com/office/drawing/2015/10/21/chartex" xmlns:cx3="http://schemas.microsoft.com/office/drawing/2016/5/9/chartex" xmlns:cx4="http://schemas.microsoft.com/office/drawing/2016/5/10/chartex" xmlns:cx5="http://schemas.microsoft.com/office/drawing/2016/5/11/chartex" xmlns:cx6="http://schemas.microsoft.com/office/drawing/2016/5/12/chartex" xmlns:cx7="http://schemas.microsoft.com/office/drawing/2016/5/13/chartex" xmlns:cx8="http://schemas.microsoft.com/office/drawing/2016/5/14/chartex" xmlns:mc="http://schemas.openxmlformats.org/markup-compatibility/2006" xmlns:aink="http://schemas.microsoft.com/office/drawing/2016/ink" xmlns:am3d="http://schemas.microsoft.com/office/drawing/2017/model3d" xmlns:o="urn:schemas-microsoft-com:office:office" xmlns:r="http://schemas.openxmlformats.org/officeDocument/2006/relationships" xmlns:m="http://schemas.openxmlformats.org/officeDocument/2006/math" xmlns:v="urn:schemas-microsoft-com:vml" xmlns:wp14="http://schemas.microsoft.com/office/word/2010/wordprocessingDrawing" xmlns:wp="http://schemas.openxmlformats.org/drawingml/2006/wordprocessingDrawing" xmlns:w10="urn:schemas-microsoft-com:office:word" xmlns:w="http://schemas.openxmlformats.org/wordprocessingml/2006/main" xmlns:w14="http://schemas.microsoft.com/office/word/2010/wordml" xmlns:w15="http://schemas.microsoft.com/office/word/2012/wordml" xmlns:w16cid="http://schemas.microsoft.com/office/word/2016/wordml/cid" xmlns:w16se="http://schemas.microsoft.com/office/word/2015/wordml/symex" xmlns:wpg="http://schemas.microsoft.com/office/word/2010/wordprocessingGroup" xmlns:wpi="http://schemas.microsoft.com/office/word/2010/wordprocessingInk" xmlns:wne="http://schemas.microsoft.com/office/word/2006/wordml" xmlns:wps="http://schemas.microsoft.com/office/word/2010/wordprocessingShape" mc:Ignorable="w14 w15 w16se w16cid wp14">
-  <w:abstractNum w:abstractNumId="0" w15:restartNumberingAfterBreak="0">
+<w:numbering xmlns:wpc="http://schemas.microsoft.com/office/word/2010/wordprocessingCanvas" xmlns:mc="http://schemas.openxmlformats.org/markup-compatibility/2006" xmlns:o="urn:schemas-microsoft-com:office:office" xmlns:r="http://schemas.openxmlformats.org/officeDocument/2006/relationships" xmlns:m="http://schemas.openxmlformats.org/officeDocument/2006/math" xmlns:v="urn:schemas-microsoft-com:vml" xmlns:wp14="http://schemas.microsoft.com/office/word/2010/wordprocessingDrawing" xmlns:wp="http://schemas.openxmlformats.org/drawingml/2006/wordprocessingDrawing" xmlns:w10="urn:schemas-microsoft-com:office:word" xmlns:w="http://schemas.openxmlformats.org/wordprocessingml/2006/main" xmlns:w14="http://schemas.microsoft.com/office/word/2010/wordml" xmlns:wpg="http://schemas.microsoft.com/office/word/2010/wordprocessingGroup" xmlns:wpi="http://schemas.microsoft.com/office/word/2010/wordprocessingInk" xmlns:wne="http://schemas.microsoft.com/office/word/2006/wordml" xmlns:wps="http://schemas.microsoft.com/office/word/2010/wordprocessingShape" mc:Ignorable="w14 wp14">
+  <w:abstractNum w:abstractNumId="0">
     <w:nsid w:val="05164C2F"/>
     <w:multiLevelType w:val="multilevel"/>
     <w:tmpl w:val="0996F9DE"/>
@@ -3646,7 +3759,7 @@
       </w:rPr>
     </w:lvl>
   </w:abstractNum>
-  <w:abstractNum w:abstractNumId="1" w15:restartNumberingAfterBreak="0">
+  <w:abstractNum w:abstractNumId="1">
     <w:nsid w:val="0B5B515A"/>
     <w:multiLevelType w:val="hybridMultilevel"/>
     <w:tmpl w:val="D618D220"/>
@@ -3735,7 +3848,7 @@
       </w:pPr>
     </w:lvl>
   </w:abstractNum>
-  <w:abstractNum w:abstractNumId="2" w15:restartNumberingAfterBreak="0">
+  <w:abstractNum w:abstractNumId="2">
     <w:nsid w:val="198D6190"/>
     <w:multiLevelType w:val="hybridMultilevel"/>
     <w:tmpl w:val="85407760"/>
@@ -3824,7 +3937,7 @@
       </w:pPr>
     </w:lvl>
   </w:abstractNum>
-  <w:abstractNum w:abstractNumId="3" w15:restartNumberingAfterBreak="0">
+  <w:abstractNum w:abstractNumId="3">
     <w:nsid w:val="1A7B0633"/>
     <w:multiLevelType w:val="hybridMultilevel"/>
     <w:tmpl w:val="8FE6E196"/>
@@ -3913,7 +4026,7 @@
       </w:pPr>
     </w:lvl>
   </w:abstractNum>
-  <w:abstractNum w:abstractNumId="4" w15:restartNumberingAfterBreak="0">
+  <w:abstractNum w:abstractNumId="4">
     <w:nsid w:val="276B6A44"/>
     <w:multiLevelType w:val="hybridMultilevel"/>
     <w:tmpl w:val="995036B4"/>
@@ -4002,7 +4115,7 @@
       </w:pPr>
     </w:lvl>
   </w:abstractNum>
-  <w:abstractNum w:abstractNumId="5" w15:restartNumberingAfterBreak="0">
+  <w:abstractNum w:abstractNumId="5">
     <w:nsid w:val="2A7627D5"/>
     <w:multiLevelType w:val="hybridMultilevel"/>
     <w:tmpl w:val="16983EF0"/>
@@ -4091,7 +4204,7 @@
       </w:pPr>
     </w:lvl>
   </w:abstractNum>
-  <w:abstractNum w:abstractNumId="6" w15:restartNumberingAfterBreak="0">
+  <w:abstractNum w:abstractNumId="6">
     <w:nsid w:val="2AAB1CF9"/>
     <w:multiLevelType w:val="multilevel"/>
     <w:tmpl w:val="37D0A900"/>
@@ -4212,7 +4325,7 @@
       </w:rPr>
     </w:lvl>
   </w:abstractNum>
-  <w:abstractNum w:abstractNumId="7" w15:restartNumberingAfterBreak="0">
+  <w:abstractNum w:abstractNumId="7">
     <w:nsid w:val="2D183CA7"/>
     <w:multiLevelType w:val="hybridMultilevel"/>
     <w:tmpl w:val="50287524"/>
@@ -4301,7 +4414,7 @@
       </w:pPr>
     </w:lvl>
   </w:abstractNum>
-  <w:abstractNum w:abstractNumId="8" w15:restartNumberingAfterBreak="0">
+  <w:abstractNum w:abstractNumId="8">
     <w:nsid w:val="2E84309F"/>
     <w:multiLevelType w:val="hybridMultilevel"/>
     <w:tmpl w:val="A2202E86"/>
@@ -4390,7 +4503,7 @@
       </w:pPr>
     </w:lvl>
   </w:abstractNum>
-  <w:abstractNum w:abstractNumId="9" w15:restartNumberingAfterBreak="0">
+  <w:abstractNum w:abstractNumId="9">
     <w:nsid w:val="2FDD7C0B"/>
     <w:multiLevelType w:val="hybridMultilevel"/>
     <w:tmpl w:val="C33EC322"/>
@@ -4479,7 +4592,7 @@
       </w:pPr>
     </w:lvl>
   </w:abstractNum>
-  <w:abstractNum w:abstractNumId="10" w15:restartNumberingAfterBreak="0">
+  <w:abstractNum w:abstractNumId="10">
     <w:nsid w:val="3A797301"/>
     <w:multiLevelType w:val="hybridMultilevel"/>
     <w:tmpl w:val="BCACCD38"/>
@@ -4568,7 +4681,7 @@
       </w:pPr>
     </w:lvl>
   </w:abstractNum>
-  <w:abstractNum w:abstractNumId="11" w15:restartNumberingAfterBreak="0">
+  <w:abstractNum w:abstractNumId="11">
     <w:nsid w:val="3D6F0968"/>
     <w:multiLevelType w:val="multilevel"/>
     <w:tmpl w:val="7102DA74"/>
@@ -4686,7 +4799,7 @@
       </w:rPr>
     </w:lvl>
   </w:abstractNum>
-  <w:abstractNum w:abstractNumId="12" w15:restartNumberingAfterBreak="0">
+  <w:abstractNum w:abstractNumId="12">
     <w:nsid w:val="5BD82B67"/>
     <w:multiLevelType w:val="hybridMultilevel"/>
     <w:tmpl w:val="206C3160"/>
@@ -4775,7 +4888,7 @@
       </w:pPr>
     </w:lvl>
   </w:abstractNum>
-  <w:abstractNum w:abstractNumId="13" w15:restartNumberingAfterBreak="0">
+  <w:abstractNum w:abstractNumId="13">
     <w:nsid w:val="66FF02F4"/>
     <w:multiLevelType w:val="hybridMultilevel"/>
     <w:tmpl w:val="A21EF84E"/>
@@ -4864,7 +4977,7 @@
       </w:pPr>
     </w:lvl>
   </w:abstractNum>
-  <w:abstractNum w:abstractNumId="14" w15:restartNumberingAfterBreak="0">
+  <w:abstractNum w:abstractNumId="14">
     <w:nsid w:val="69077583"/>
     <w:multiLevelType w:val="hybridMultilevel"/>
     <w:tmpl w:val="4CD6254E"/>
@@ -4953,7 +5066,7 @@
       </w:pPr>
     </w:lvl>
   </w:abstractNum>
-  <w:abstractNum w:abstractNumId="15" w15:restartNumberingAfterBreak="0">
+  <w:abstractNum w:abstractNumId="15">
     <w:nsid w:val="6B9D43C7"/>
     <w:multiLevelType w:val="hybridMultilevel"/>
     <w:tmpl w:val="87B8199A"/>
@@ -5039,7 +5152,7 @@
       </w:pPr>
     </w:lvl>
   </w:abstractNum>
-  <w:abstractNum w:abstractNumId="16" w15:restartNumberingAfterBreak="0">
+  <w:abstractNum w:abstractNumId="16">
     <w:nsid w:val="6D6803C2"/>
     <w:multiLevelType w:val="hybridMultilevel"/>
     <w:tmpl w:val="71BA57B8"/>
@@ -5128,7 +5241,7 @@
       </w:pPr>
     </w:lvl>
   </w:abstractNum>
-  <w:abstractNum w:abstractNumId="17" w15:restartNumberingAfterBreak="0">
+  <w:abstractNum w:abstractNumId="17">
     <w:nsid w:val="779862D6"/>
     <w:multiLevelType w:val="hybridMultilevel"/>
     <w:tmpl w:val="883E1198"/>
@@ -5217,7 +5330,7 @@
       </w:pPr>
     </w:lvl>
   </w:abstractNum>
-  <w:abstractNum w:abstractNumId="18" w15:restartNumberingAfterBreak="0">
+  <w:abstractNum w:abstractNumId="18">
     <w:nsid w:val="7A393CD8"/>
     <w:multiLevelType w:val="multilevel"/>
     <w:tmpl w:val="1262B0CC"/>
@@ -5338,7 +5451,7 @@
       </w:rPr>
     </w:lvl>
   </w:abstractNum>
-  <w:abstractNum w:abstractNumId="19" w15:restartNumberingAfterBreak="0">
+  <w:abstractNum w:abstractNumId="19">
     <w:nsid w:val="7DCA129F"/>
     <w:multiLevelType w:val="multilevel"/>
     <w:tmpl w:val="31CA8B28"/>
@@ -5553,7 +5666,7 @@
 </file>
 
 <file path=word/styles.xml><?xml version="1.0" encoding="utf-8"?>
-<w:styles xmlns:mc="http://schemas.openxmlformats.org/markup-compatibility/2006" xmlns:r="http://schemas.openxmlformats.org/officeDocument/2006/relationships" xmlns:w="http://schemas.openxmlformats.org/wordprocessingml/2006/main" xmlns:w14="http://schemas.microsoft.com/office/word/2010/wordml" xmlns:w15="http://schemas.microsoft.com/office/word/2012/wordml" xmlns:w16cid="http://schemas.microsoft.com/office/word/2016/wordml/cid" xmlns:w16se="http://schemas.microsoft.com/office/word/2015/wordml/symex" mc:Ignorable="w14 w15 w16se w16cid">
+<w:styles xmlns:mc="http://schemas.openxmlformats.org/markup-compatibility/2006" xmlns:r="http://schemas.openxmlformats.org/officeDocument/2006/relationships" xmlns:w="http://schemas.openxmlformats.org/wordprocessingml/2006/main" xmlns:w14="http://schemas.microsoft.com/office/word/2010/wordml" mc:Ignorable="w14">
   <w:docDefaults>
     <w:rPrDefault>
       <w:rPr>
@@ -5569,382 +5682,144 @@
       </w:pPr>
     </w:pPrDefault>
   </w:docDefaults>
-  <w:latentStyles w:defLockedState="0" w:defUIPriority="99" w:defSemiHidden="0" w:defUnhideWhenUsed="0" w:defQFormat="0" w:count="375">
-    <w:lsdException w:name="Normal" w:uiPriority="0" w:qFormat="1"/>
-    <w:lsdException w:name="heading 1" w:uiPriority="9" w:qFormat="1"/>
-    <w:lsdException w:name="heading 2" w:semiHidden="1" w:uiPriority="9" w:unhideWhenUsed="1" w:qFormat="1"/>
-    <w:lsdException w:name="heading 3" w:semiHidden="1" w:uiPriority="9" w:unhideWhenUsed="1" w:qFormat="1"/>
-    <w:lsdException w:name="heading 4" w:semiHidden="1" w:uiPriority="9" w:unhideWhenUsed="1" w:qFormat="1"/>
-    <w:lsdException w:name="heading 5" w:semiHidden="1" w:uiPriority="9" w:unhideWhenUsed="1" w:qFormat="1"/>
-    <w:lsdException w:name="heading 6" w:semiHidden="1" w:uiPriority="9" w:unhideWhenUsed="1" w:qFormat="1"/>
-    <w:lsdException w:name="heading 7" w:semiHidden="1" w:uiPriority="9" w:unhideWhenUsed="1" w:qFormat="1"/>
-    <w:lsdException w:name="heading 8" w:semiHidden="1" w:uiPriority="9" w:unhideWhenUsed="1" w:qFormat="1"/>
-    <w:lsdException w:name="heading 9" w:semiHidden="1" w:uiPriority="9" w:unhideWhenUsed="1" w:qFormat="1"/>
-    <w:lsdException w:name="index 1" w:semiHidden="1" w:unhideWhenUsed="1"/>
-    <w:lsdException w:name="index 2" w:semiHidden="1" w:unhideWhenUsed="1"/>
-    <w:lsdException w:name="index 3" w:semiHidden="1" w:unhideWhenUsed="1"/>
-    <w:lsdException w:name="index 4" w:semiHidden="1" w:unhideWhenUsed="1"/>
-    <w:lsdException w:name="index 5" w:semiHidden="1" w:unhideWhenUsed="1"/>
-    <w:lsdException w:name="index 6" w:semiHidden="1" w:unhideWhenUsed="1"/>
-    <w:lsdException w:name="index 7" w:semiHidden="1" w:unhideWhenUsed="1"/>
-    <w:lsdException w:name="index 8" w:semiHidden="1" w:unhideWhenUsed="1"/>
-    <w:lsdException w:name="index 9" w:semiHidden="1" w:unhideWhenUsed="1"/>
-    <w:lsdException w:name="toc 1" w:semiHidden="1" w:uiPriority="39" w:unhideWhenUsed="1"/>
-    <w:lsdException w:name="toc 2" w:semiHidden="1" w:uiPriority="39" w:unhideWhenUsed="1"/>
-    <w:lsdException w:name="toc 3" w:semiHidden="1" w:uiPriority="39" w:unhideWhenUsed="1"/>
-    <w:lsdException w:name="toc 4" w:semiHidden="1" w:uiPriority="39" w:unhideWhenUsed="1"/>
-    <w:lsdException w:name="toc 5" w:semiHidden="1" w:uiPriority="39" w:unhideWhenUsed="1"/>
-    <w:lsdException w:name="toc 6" w:semiHidden="1" w:uiPriority="39" w:unhideWhenUsed="1"/>
-    <w:lsdException w:name="toc 7" w:semiHidden="1" w:uiPriority="39" w:unhideWhenUsed="1"/>
-    <w:lsdException w:name="toc 8" w:semiHidden="1" w:uiPriority="39" w:unhideWhenUsed="1"/>
-    <w:lsdException w:name="toc 9" w:semiHidden="1" w:uiPriority="39" w:unhideWhenUsed="1"/>
-    <w:lsdException w:name="Normal Indent" w:semiHidden="1" w:unhideWhenUsed="1"/>
-    <w:lsdException w:name="footnote text" w:semiHidden="1" w:unhideWhenUsed="1"/>
-    <w:lsdException w:name="annotation text" w:semiHidden="1" w:unhideWhenUsed="1"/>
-    <w:lsdException w:name="header" w:semiHidden="1" w:unhideWhenUsed="1"/>
-    <w:lsdException w:name="footer" w:semiHidden="1" w:unhideWhenUsed="1"/>
-    <w:lsdException w:name="index heading" w:semiHidden="1" w:unhideWhenUsed="1"/>
-    <w:lsdException w:name="caption" w:semiHidden="1" w:uiPriority="35" w:unhideWhenUsed="1" w:qFormat="1"/>
-    <w:lsdException w:name="table of figures" w:semiHidden="1" w:unhideWhenUsed="1"/>
-    <w:lsdException w:name="envelope address" w:semiHidden="1" w:unhideWhenUsed="1"/>
-    <w:lsdException w:name="envelope return" w:semiHidden="1" w:unhideWhenUsed="1"/>
-    <w:lsdException w:name="footnote reference" w:semiHidden="1" w:unhideWhenUsed="1"/>
-    <w:lsdException w:name="annotation reference" w:semiHidden="1" w:unhideWhenUsed="1"/>
-    <w:lsdException w:name="line number" w:semiHidden="1" w:unhideWhenUsed="1"/>
-    <w:lsdException w:name="page number" w:semiHidden="1" w:unhideWhenUsed="1"/>
-    <w:lsdException w:name="endnote reference" w:semiHidden="1" w:unhideWhenUsed="1"/>
-    <w:lsdException w:name="endnote text" w:semiHidden="1" w:unhideWhenUsed="1"/>
-    <w:lsdException w:name="table of authorities" w:semiHidden="1" w:unhideWhenUsed="1"/>
-    <w:lsdException w:name="macro" w:semiHidden="1" w:unhideWhenUsed="1"/>
-    <w:lsdException w:name="toa heading" w:semiHidden="1" w:unhideWhenUsed="1"/>
-    <w:lsdException w:name="List" w:semiHidden="1" w:unhideWhenUsed="1"/>
-    <w:lsdException w:name="List Bullet" w:semiHidden="1" w:unhideWhenUsed="1"/>
-    <w:lsdException w:name="List Number" w:semiHidden="1" w:unhideWhenUsed="1"/>
-    <w:lsdException w:name="List 2" w:semiHidden="1" w:unhideWhenUsed="1"/>
-    <w:lsdException w:name="List 3" w:semiHidden="1" w:unhideWhenUsed="1"/>
-    <w:lsdException w:name="List 4" w:semiHidden="1" w:unhideWhenUsed="1"/>
-    <w:lsdException w:name="List 5" w:semiHidden="1" w:unhideWhenUsed="1"/>
-    <w:lsdException w:name="List Bullet 2" w:semiHidden="1" w:unhideWhenUsed="1"/>
-    <w:lsdException w:name="List Bullet 3" w:semiHidden="1" w:unhideWhenUsed="1"/>
-    <w:lsdException w:name="List Bullet 4" w:semiHidden="1" w:unhideWhenUsed="1"/>
-    <w:lsdException w:name="List Bullet 5" w:semiHidden="1" w:unhideWhenUsed="1"/>
-    <w:lsdException w:name="List Number 2" w:semiHidden="1" w:unhideWhenUsed="1"/>
-    <w:lsdException w:name="List Number 3" w:semiHidden="1" w:unhideWhenUsed="1"/>
-    <w:lsdException w:name="List Number 4" w:semiHidden="1" w:unhideWhenUsed="1"/>
-    <w:lsdException w:name="List Number 5" w:semiHidden="1" w:unhideWhenUsed="1"/>
-    <w:lsdException w:name="Title" w:uiPriority="10" w:qFormat="1"/>
-    <w:lsdException w:name="Closing" w:semiHidden="1" w:unhideWhenUsed="1"/>
-    <w:lsdException w:name="Signature" w:semiHidden="1" w:unhideWhenUsed="1"/>
-    <w:lsdException w:name="Default Paragraph Font" w:semiHidden="1" w:uiPriority="1" w:unhideWhenUsed="1"/>
-    <w:lsdException w:name="Body Text" w:semiHidden="1" w:unhideWhenUsed="1"/>
-    <w:lsdException w:name="Body Text Indent" w:semiHidden="1" w:unhideWhenUsed="1"/>
-    <w:lsdException w:name="List Continue" w:semiHidden="1" w:unhideWhenUsed="1"/>
-    <w:lsdException w:name="List Continue 2" w:semiHidden="1" w:unhideWhenUsed="1"/>
-    <w:lsdException w:name="List Continue 3" w:semiHidden="1" w:unhideWhenUsed="1"/>
-    <w:lsdException w:name="List Continue 4" w:semiHidden="1" w:unhideWhenUsed="1"/>
-    <w:lsdException w:name="List Continue 5" w:semiHidden="1" w:unhideWhenUsed="1"/>
-    <w:lsdException w:name="Message Header" w:semiHidden="1" w:unhideWhenUsed="1"/>
-    <w:lsdException w:name="Subtitle" w:uiPriority="11" w:qFormat="1"/>
-    <w:lsdException w:name="Salutation" w:semiHidden="1" w:unhideWhenUsed="1"/>
-    <w:lsdException w:name="Date" w:semiHidden="1" w:unhideWhenUsed="1"/>
-    <w:lsdException w:name="Body Text First Indent" w:semiHidden="1" w:unhideWhenUsed="1"/>
-    <w:lsdException w:name="Body Text First Indent 2" w:semiHidden="1" w:unhideWhenUsed="1"/>
-    <w:lsdException w:name="Note Heading" w:semiHidden="1" w:unhideWhenUsed="1"/>
-    <w:lsdException w:name="Body Text 2" w:semiHidden="1" w:unhideWhenUsed="1"/>
-    <w:lsdException w:name="Body Text 3" w:semiHidden="1" w:unhideWhenUsed="1"/>
-    <w:lsdException w:name="Body Text Indent 2" w:semiHidden="1" w:unhideWhenUsed="1"/>
-    <w:lsdException w:name="Body Text Indent 3" w:semiHidden="1" w:unhideWhenUsed="1"/>
-    <w:lsdException w:name="Block Text" w:semiHidden="1" w:unhideWhenUsed="1"/>
-    <w:lsdException w:name="Hyperlink" w:semiHidden="1" w:unhideWhenUsed="1"/>
-    <w:lsdException w:name="FollowedHyperlink" w:semiHidden="1" w:unhideWhenUsed="1"/>
-    <w:lsdException w:name="Strong" w:uiPriority="22" w:qFormat="1"/>
-    <w:lsdException w:name="Emphasis" w:uiPriority="20" w:qFormat="1"/>
-    <w:lsdException w:name="Document Map" w:semiHidden="1" w:unhideWhenUsed="1"/>
-    <w:lsdException w:name="Plain Text" w:semiHidden="1" w:unhideWhenUsed="1"/>
-    <w:lsdException w:name="E-mail Signature" w:semiHidden="1" w:unhideWhenUsed="1"/>
-    <w:lsdException w:name="HTML Top of Form" w:semiHidden="1" w:unhideWhenUsed="1"/>
-    <w:lsdException w:name="HTML Bottom of Form" w:semiHidden="1" w:unhideWhenUsed="1"/>
-    <w:lsdException w:name="Normal (Web)" w:semiHidden="1" w:unhideWhenUsed="1"/>
-    <w:lsdException w:name="HTML Acronym" w:semiHidden="1" w:unhideWhenUsed="1"/>
-    <w:lsdException w:name="HTML Address" w:semiHidden="1" w:unhideWhenUsed="1"/>
-    <w:lsdException w:name="HTML Cite" w:semiHidden="1" w:unhideWhenUsed="1"/>
-    <w:lsdException w:name="HTML Code" w:semiHidden="1" w:unhideWhenUsed="1"/>
-    <w:lsdException w:name="HTML Definition" w:semiHidden="1" w:unhideWhenUsed="1"/>
-    <w:lsdException w:name="HTML Keyboard" w:semiHidden="1" w:unhideWhenUsed="1"/>
-    <w:lsdException w:name="HTML Preformatted" w:semiHidden="1" w:unhideWhenUsed="1"/>
-    <w:lsdException w:name="HTML Sample" w:semiHidden="1" w:unhideWhenUsed="1"/>
-    <w:lsdException w:name="HTML Typewriter" w:semiHidden="1" w:unhideWhenUsed="1"/>
-    <w:lsdException w:name="HTML Variable" w:semiHidden="1" w:unhideWhenUsed="1"/>
-    <w:lsdException w:name="Normal Table" w:semiHidden="1" w:unhideWhenUsed="1"/>
-    <w:lsdException w:name="annotation subject" w:semiHidden="1" w:unhideWhenUsed="1"/>
-    <w:lsdException w:name="No List" w:semiHidden="1" w:unhideWhenUsed="1"/>
-    <w:lsdException w:name="Outline List 1" w:semiHidden="1" w:unhideWhenUsed="1"/>
-    <w:lsdException w:name="Outline List 2" w:semiHidden="1" w:unhideWhenUsed="1"/>
-    <w:lsdException w:name="Outline List 3" w:semiHidden="1" w:unhideWhenUsed="1"/>
-    <w:lsdException w:name="Table Simple 1" w:semiHidden="1" w:unhideWhenUsed="1"/>
-    <w:lsdException w:name="Table Simple 2" w:semiHidden="1" w:unhideWhenUsed="1"/>
-    <w:lsdException w:name="Table Simple 3" w:semiHidden="1" w:unhideWhenUsed="1"/>
-    <w:lsdException w:name="Table Classic 1" w:semiHidden="1" w:unhideWhenUsed="1"/>
-    <w:lsdException w:name="Table Classic 2" w:semiHidden="1" w:unhideWhenUsed="1"/>
-    <w:lsdException w:name="Table Classic 3" w:semiHidden="1" w:unhideWhenUsed="1"/>
-    <w:lsdException w:name="Table Classic 4" w:semiHidden="1" w:unhideWhenUsed="1"/>
-    <w:lsdException w:name="Table Colorful 1" w:semiHidden="1" w:unhideWhenUsed="1"/>
-    <w:lsdException w:name="Table Colorful 2" w:semiHidden="1" w:unhideWhenUsed="1"/>
-    <w:lsdException w:name="Table Colorful 3" w:semiHidden="1" w:unhideWhenUsed="1"/>
-    <w:lsdException w:name="Table Columns 1" w:semiHidden="1" w:unhideWhenUsed="1"/>
-    <w:lsdException w:name="Table Columns 2" w:semiHidden="1" w:unhideWhenUsed="1"/>
-    <w:lsdException w:name="Table Columns 3" w:semiHidden="1" w:unhideWhenUsed="1"/>
-    <w:lsdException w:name="Table Columns 4" w:semiHidden="1" w:unhideWhenUsed="1"/>
-    <w:lsdException w:name="Table Columns 5" w:semiHidden="1" w:unhideWhenUsed="1"/>
-    <w:lsdException w:name="Table Grid 1" w:semiHidden="1" w:unhideWhenUsed="1"/>
-    <w:lsdException w:name="Table Grid 2" w:semiHidden="1" w:unhideWhenUsed="1"/>
-    <w:lsdException w:name="Table Grid 3" w:semiHidden="1" w:unhideWhenUsed="1"/>
-    <w:lsdException w:name="Table Grid 4" w:semiHidden="1" w:unhideWhenUsed="1"/>
-    <w:lsdException w:name="Table Grid 5" w:semiHidden="1" w:unhideWhenUsed="1"/>
-    <w:lsdException w:name="Table Grid 6" w:semiHidden="1" w:unhideWhenUsed="1"/>
-    <w:lsdException w:name="Table Grid 7" w:semiHidden="1" w:unhideWhenUsed="1"/>
-    <w:lsdException w:name="Table Grid 8" w:semiHidden="1" w:unhideWhenUsed="1"/>
-    <w:lsdException w:name="Table List 1" w:semiHidden="1" w:unhideWhenUsed="1"/>
-    <w:lsdException w:name="Table List 2" w:semiHidden="1" w:unhideWhenUsed="1"/>
-    <w:lsdException w:name="Table List 3" w:semiHidden="1" w:unhideWhenUsed="1"/>
-    <w:lsdException w:name="Table List 4" w:semiHidden="1" w:unhideWhenUsed="1"/>
-    <w:lsdException w:name="Table List 5" w:semiHidden="1" w:unhideWhenUsed="1"/>
-    <w:lsdException w:name="Table List 6" w:semiHidden="1" w:unhideWhenUsed="1"/>
-    <w:lsdException w:name="Table List 7" w:semiHidden="1" w:unhideWhenUsed="1"/>
-    <w:lsdException w:name="Table List 8" w:semiHidden="1" w:unhideWhenUsed="1"/>
-    <w:lsdException w:name="Table 3D effects 1" w:semiHidden="1" w:unhideWhenUsed="1"/>
-    <w:lsdException w:name="Table 3D effects 2" w:semiHidden="1" w:unhideWhenUsed="1"/>
-    <w:lsdException w:name="Table 3D effects 3" w:semiHidden="1" w:unhideWhenUsed="1"/>
-    <w:lsdException w:name="Table Contemporary" w:semiHidden="1" w:unhideWhenUsed="1"/>
-    <w:lsdException w:name="Table Elegant" w:semiHidden="1" w:unhideWhenUsed="1"/>
-    <w:lsdException w:name="Table Professional" w:semiHidden="1" w:unhideWhenUsed="1"/>
-    <w:lsdException w:name="Table Subtle 1" w:semiHidden="1" w:unhideWhenUsed="1"/>
-    <w:lsdException w:name="Table Subtle 2" w:semiHidden="1" w:unhideWhenUsed="1"/>
-    <w:lsdException w:name="Table Web 1" w:semiHidden="1" w:unhideWhenUsed="1"/>
-    <w:lsdException w:name="Table Web 2" w:semiHidden="1" w:unhideWhenUsed="1"/>
-    <w:lsdException w:name="Table Web 3" w:semiHidden="1" w:unhideWhenUsed="1"/>
-    <w:lsdException w:name="Balloon Text" w:semiHidden="1" w:unhideWhenUsed="1"/>
-    <w:lsdException w:name="Table Grid" w:uiPriority="39"/>
-    <w:lsdException w:name="Table Theme" w:semiHidden="1" w:unhideWhenUsed="1"/>
-    <w:lsdException w:name="Placeholder Text" w:semiHidden="1"/>
-    <w:lsdException w:name="No Spacing" w:uiPriority="1" w:qFormat="1"/>
-    <w:lsdException w:name="Light Shading" w:uiPriority="60"/>
-    <w:lsdException w:name="Light List" w:uiPriority="61"/>
-    <w:lsdException w:name="Light Grid" w:uiPriority="62"/>
-    <w:lsdException w:name="Medium Shading 1" w:uiPriority="63"/>
-    <w:lsdException w:name="Medium Shading 2" w:uiPriority="64"/>
-    <w:lsdException w:name="Medium List 1" w:uiPriority="65"/>
-    <w:lsdException w:name="Medium List 2" w:uiPriority="66"/>
-    <w:lsdException w:name="Medium Grid 1" w:uiPriority="67"/>
-    <w:lsdException w:name="Medium Grid 2" w:uiPriority="68"/>
-    <w:lsdException w:name="Medium Grid 3" w:uiPriority="69"/>
-    <w:lsdException w:name="Dark List" w:uiPriority="70"/>
-    <w:lsdException w:name="Colorful Shading" w:uiPriority="71"/>
-    <w:lsdException w:name="Colorful List" w:uiPriority="72"/>
-    <w:lsdException w:name="Colorful Grid" w:uiPriority="73"/>
-    <w:lsdException w:name="Light Shading Accent 1" w:uiPriority="60"/>
-    <w:lsdException w:name="Light List Accent 1" w:uiPriority="61"/>
-    <w:lsdException w:name="Light Grid Accent 1" w:uiPriority="62"/>
-    <w:lsdException w:name="Medium Shading 1 Accent 1" w:uiPriority="63"/>
-    <w:lsdException w:name="Medium Shading 2 Accent 1" w:uiPriority="64"/>
-    <w:lsdException w:name="Medium List 1 Accent 1" w:uiPriority="65"/>
-    <w:lsdException w:name="Revision" w:semiHidden="1"/>
-    <w:lsdException w:name="List Paragraph" w:uiPriority="34" w:qFormat="1"/>
-    <w:lsdException w:name="Quote" w:uiPriority="29" w:qFormat="1"/>
-    <w:lsdException w:name="Intense Quote" w:uiPriority="30" w:qFormat="1"/>
-    <w:lsdException w:name="Medium List 2 Accent 1" w:uiPriority="66"/>
-    <w:lsdException w:name="Medium Grid 1 Accent 1" w:uiPriority="67"/>
-    <w:lsdException w:name="Medium Grid 2 Accent 1" w:uiPriority="68"/>
-    <w:lsdException w:name="Medium Grid 3 Accent 1" w:uiPriority="69"/>
-    <w:lsdException w:name="Dark List Accent 1" w:uiPriority="70"/>
-    <w:lsdException w:name="Colorful Shading Accent 1" w:uiPriority="71"/>
-    <w:lsdException w:name="Colorful List Accent 1" w:uiPriority="72"/>
-    <w:lsdException w:name="Colorful Grid Accent 1" w:uiPriority="73"/>
-    <w:lsdException w:name="Light Shading Accent 2" w:uiPriority="60"/>
-    <w:lsdException w:name="Light List Accent 2" w:uiPriority="61"/>
-    <w:lsdException w:name="Light Grid Accent 2" w:uiPriority="62"/>
-    <w:lsdException w:name="Medium Shading 1 Accent 2" w:uiPriority="63"/>
-    <w:lsdException w:name="Medium Shading 2 Accent 2" w:uiPriority="64"/>
-    <w:lsdException w:name="Medium List 1 Accent 2" w:uiPriority="65"/>
-    <w:lsdException w:name="Medium List 2 Accent 2" w:uiPriority="66"/>
-    <w:lsdException w:name="Medium Grid 1 Accent 2" w:uiPriority="67"/>
-    <w:lsdException w:name="Medium Grid 2 Accent 2" w:uiPriority="68"/>
-    <w:lsdException w:name="Medium Grid 3 Accent 2" w:uiPriority="69"/>
-    <w:lsdException w:name="Dark List Accent 2" w:uiPriority="70"/>
-    <w:lsdException w:name="Colorful Shading Accent 2" w:uiPriority="71"/>
-    <w:lsdException w:name="Colorful List Accent 2" w:uiPriority="72"/>
-    <w:lsdException w:name="Colorful Grid Accent 2" w:uiPriority="73"/>
-    <w:lsdException w:name="Light Shading Accent 3" w:uiPriority="60"/>
-    <w:lsdException w:name="Light List Accent 3" w:uiPriority="61"/>
-    <w:lsdException w:name="Light Grid Accent 3" w:uiPriority="62"/>
-    <w:lsdException w:name="Medium Shading 1 Accent 3" w:uiPriority="63"/>
-    <w:lsdException w:name="Medium Shading 2 Accent 3" w:uiPriority="64"/>
-    <w:lsdException w:name="Medium List 1 Accent 3" w:uiPriority="65"/>
-    <w:lsdException w:name="Medium List 2 Accent 3" w:uiPriority="66"/>
-    <w:lsdException w:name="Medium Grid 1 Accent 3" w:uiPriority="67"/>
-    <w:lsdException w:name="Medium Grid 2 Accent 3" w:uiPriority="68"/>
-    <w:lsdException w:name="Medium Grid 3 Accent 3" w:uiPriority="69"/>
-    <w:lsdException w:name="Dark List Accent 3" w:uiPriority="70"/>
-    <w:lsdException w:name="Colorful Shading Accent 3" w:uiPriority="71"/>
-    <w:lsdException w:name="Colorful List Accent 3" w:uiPriority="72"/>
-    <w:lsdException w:name="Colorful Grid Accent 3" w:uiPriority="73"/>
-    <w:lsdException w:name="Light Shading Accent 4" w:uiPriority="60"/>
-    <w:lsdException w:name="Light List Accent 4" w:uiPriority="61"/>
-    <w:lsdException w:name="Light Grid Accent 4" w:uiPriority="62"/>
-    <w:lsdException w:name="Medium Shading 1 Accent 4" w:uiPriority="63"/>
-    <w:lsdException w:name="Medium Shading 2 Accent 4" w:uiPriority="64"/>
-    <w:lsdException w:name="Medium List 1 Accent 4" w:uiPriority="65"/>
-    <w:lsdException w:name="Medium List 2 Accent 4" w:uiPriority="66"/>
-    <w:lsdException w:name="Medium Grid 1 Accent 4" w:uiPriority="67"/>
-    <w:lsdException w:name="Medium Grid 2 Accent 4" w:uiPriority="68"/>
-    <w:lsdException w:name="Medium Grid 3 Accent 4" w:uiPriority="69"/>
-    <w:lsdException w:name="Dark List Accent 4" w:uiPriority="70"/>
-    <w:lsdException w:name="Colorful Shading Accent 4" w:uiPriority="71"/>
-    <w:lsdException w:name="Colorful List Accent 4" w:uiPriority="72"/>
-    <w:lsdException w:name="Colorful Grid Accent 4" w:uiPriority="73"/>
-    <w:lsdException w:name="Light Shading Accent 5" w:uiPriority="60"/>
-    <w:lsdException w:name="Light List Accent 5" w:uiPriority="61"/>
-    <w:lsdException w:name="Light Grid Accent 5" w:uiPriority="62"/>
-    <w:lsdException w:name="Medium Shading 1 Accent 5" w:uiPriority="63"/>
-    <w:lsdException w:name="Medium Shading 2 Accent 5" w:uiPriority="64"/>
-    <w:lsdException w:name="Medium List 1 Accent 5" w:uiPriority="65"/>
-    <w:lsdException w:name="Medium List 2 Accent 5" w:uiPriority="66"/>
-    <w:lsdException w:name="Medium Grid 1 Accent 5" w:uiPriority="67"/>
-    <w:lsdException w:name="Medium Grid 2 Accent 5" w:uiPriority="68"/>
-    <w:lsdException w:name="Medium Grid 3 Accent 5" w:uiPriority="69"/>
-    <w:lsdException w:name="Dark List Accent 5" w:uiPriority="70"/>
-    <w:lsdException w:name="Colorful Shading Accent 5" w:uiPriority="71"/>
-    <w:lsdException w:name="Colorful List Accent 5" w:uiPriority="72"/>
-    <w:lsdException w:name="Colorful Grid Accent 5" w:uiPriority="73"/>
-    <w:lsdException w:name="Light Shading Accent 6" w:uiPriority="60"/>
-    <w:lsdException w:name="Light List Accent 6" w:uiPriority="61"/>
-    <w:lsdException w:name="Light Grid Accent 6" w:uiPriority="62"/>
-    <w:lsdException w:name="Medium Shading 1 Accent 6" w:uiPriority="63"/>
-    <w:lsdException w:name="Medium Shading 2 Accent 6" w:uiPriority="64"/>
-    <w:lsdException w:name="Medium List 1 Accent 6" w:uiPriority="65"/>
-    <w:lsdException w:name="Medium List 2 Accent 6" w:uiPriority="66"/>
-    <w:lsdException w:name="Medium Grid 1 Accent 6" w:uiPriority="67"/>
-    <w:lsdException w:name="Medium Grid 2 Accent 6" w:uiPriority="68"/>
-    <w:lsdException w:name="Medium Grid 3 Accent 6" w:uiPriority="69"/>
-    <w:lsdException w:name="Dark List Accent 6" w:uiPriority="70"/>
-    <w:lsdException w:name="Colorful Shading Accent 6" w:uiPriority="71"/>
-    <w:lsdException w:name="Colorful List Accent 6" w:uiPriority="72"/>
-    <w:lsdException w:name="Colorful Grid Accent 6" w:uiPriority="73"/>
-    <w:lsdException w:name="Subtle Emphasis" w:uiPriority="19" w:qFormat="1"/>
-    <w:lsdException w:name="Intense Emphasis" w:uiPriority="21" w:qFormat="1"/>
-    <w:lsdException w:name="Subtle Reference" w:uiPriority="31" w:qFormat="1"/>
-    <w:lsdException w:name="Intense Reference" w:uiPriority="32" w:qFormat="1"/>
-    <w:lsdException w:name="Book Title" w:uiPriority="33" w:qFormat="1"/>
-    <w:lsdException w:name="Bibliography" w:semiHidden="1" w:uiPriority="37" w:unhideWhenUsed="1"/>
-    <w:lsdException w:name="TOC Heading" w:semiHidden="1" w:uiPriority="39" w:unhideWhenUsed="1" w:qFormat="1"/>
-    <w:lsdException w:name="Plain Table 1" w:uiPriority="41"/>
-    <w:lsdException w:name="Plain Table 2" w:uiPriority="42"/>
-    <w:lsdException w:name="Plain Table 3" w:uiPriority="43"/>
-    <w:lsdException w:name="Plain Table 4" w:uiPriority="44"/>
-    <w:lsdException w:name="Plain Table 5" w:uiPriority="45"/>
-    <w:lsdException w:name="Grid Table Light" w:uiPriority="40"/>
-    <w:lsdException w:name="Grid Table 1 Light" w:uiPriority="46"/>
-    <w:lsdException w:name="Grid Table 2" w:uiPriority="47"/>
-    <w:lsdException w:name="Grid Table 3" w:uiPriority="48"/>
-    <w:lsdException w:name="Grid Table 4" w:uiPriority="49"/>
-    <w:lsdException w:name="Grid Table 5 Dark" w:uiPriority="50"/>
-    <w:lsdException w:name="Grid Table 6 Colorful" w:uiPriority="51"/>
-    <w:lsdException w:name="Grid Table 7 Colorful" w:uiPriority="52"/>
-    <w:lsdException w:name="Grid Table 1 Light Accent 1" w:uiPriority="46"/>
-    <w:lsdException w:name="Grid Table 2 Accent 1" w:uiPriority="47"/>
-    <w:lsdException w:name="Grid Table 3 Accent 1" w:uiPriority="48"/>
-    <w:lsdException w:name="Grid Table 4 Accent 1" w:uiPriority="49"/>
-    <w:lsdException w:name="Grid Table 5 Dark Accent 1" w:uiPriority="50"/>
-    <w:lsdException w:name="Grid Table 6 Colorful Accent 1" w:uiPriority="51"/>
-    <w:lsdException w:name="Grid Table 7 Colorful Accent 1" w:uiPriority="52"/>
-    <w:lsdException w:name="Grid Table 1 Light Accent 2" w:uiPriority="46"/>
-    <w:lsdException w:name="Grid Table 2 Accent 2" w:uiPriority="47"/>
-    <w:lsdException w:name="Grid Table 3 Accent 2" w:uiPriority="48"/>
-    <w:lsdException w:name="Grid Table 4 Accent 2" w:uiPriority="49"/>
-    <w:lsdException w:name="Grid Table 5 Dark Accent 2" w:uiPriority="50"/>
-    <w:lsdException w:name="Grid Table 6 Colorful Accent 2" w:uiPriority="51"/>
-    <w:lsdException w:name="Grid Table 7 Colorful Accent 2" w:uiPriority="52"/>
-    <w:lsdException w:name="Grid Table 1 Light Accent 3" w:uiPriority="46"/>
-    <w:lsdException w:name="Grid Table 2 Accent 3" w:uiPriority="47"/>
-    <w:lsdException w:name="Grid Table 3 Accent 3" w:uiPriority="48"/>
-    <w:lsdException w:name="Grid Table 4 Accent 3" w:uiPriority="49"/>
-    <w:lsdException w:name="Grid Table 5 Dark Accent 3" w:uiPriority="50"/>
-    <w:lsdException w:name="Grid Table 6 Colorful Accent 3" w:uiPriority="51"/>
-    <w:lsdException w:name="Grid Table 7 Colorful Accent 3" w:uiPriority="52"/>
-    <w:lsdException w:name="Grid Table 1 Light Accent 4" w:uiPriority="46"/>
-    <w:lsdException w:name="Grid Table 2 Accent 4" w:uiPriority="47"/>
-    <w:lsdException w:name="Grid Table 3 Accent 4" w:uiPriority="48"/>
-    <w:lsdException w:name="Grid Table 4 Accent 4" w:uiPriority="49"/>
-    <w:lsdException w:name="Grid Table 5 Dark Accent 4" w:uiPriority="50"/>
-    <w:lsdException w:name="Grid Table 6 Colorful Accent 4" w:uiPriority="51"/>
-    <w:lsdException w:name="Grid Table 7 Colorful Accent 4" w:uiPriority="52"/>
-    <w:lsdException w:name="Grid Table 1 Light Accent 5" w:uiPriority="46"/>
-    <w:lsdException w:name="Grid Table 2 Accent 5" w:uiPriority="47"/>
-    <w:lsdException w:name="Grid Table 3 Accent 5" w:uiPriority="48"/>
-    <w:lsdException w:name="Grid Table 4 Accent 5" w:uiPriority="49"/>
-    <w:lsdException w:name="Grid Table 5 Dark Accent 5" w:uiPriority="50"/>
-    <w:lsdException w:name="Grid Table 6 Colorful Accent 5" w:uiPriority="51"/>
-    <w:lsdException w:name="Grid Table 7 Colorful Accent 5" w:uiPriority="52"/>
-    <w:lsdException w:name="Grid Table 1 Light Accent 6" w:uiPriority="46"/>
-    <w:lsdException w:name="Grid Table 2 Accent 6" w:uiPriority="47"/>
-    <w:lsdException w:name="Grid Table 3 Accent 6" w:uiPriority="48"/>
-    <w:lsdException w:name="Grid Table 4 Accent 6" w:uiPriority="49"/>
-    <w:lsdException w:name="Grid Table 5 Dark Accent 6" w:uiPriority="50"/>
-    <w:lsdException w:name="Grid Table 6 Colorful Accent 6" w:uiPriority="51"/>
-    <w:lsdException w:name="Grid Table 7 Colorful Accent 6" w:uiPriority="52"/>
-    <w:lsdException w:name="List Table 1 Light" w:uiPriority="46"/>
-    <w:lsdException w:name="List Table 2" w:uiPriority="47"/>
-    <w:lsdException w:name="List Table 3" w:uiPriority="48"/>
-    <w:lsdException w:name="List Table 4" w:uiPriority="49"/>
-    <w:lsdException w:name="List Table 5 Dark" w:uiPriority="50"/>
-    <w:lsdException w:name="List Table 6 Colorful" w:uiPriority="51"/>
-    <w:lsdException w:name="List Table 7 Colorful" w:uiPriority="52"/>
-    <w:lsdException w:name="List Table 1 Light Accent 1" w:uiPriority="46"/>
-    <w:lsdException w:name="List Table 2 Accent 1" w:uiPriority="47"/>
-    <w:lsdException w:name="List Table 3 Accent 1" w:uiPriority="48"/>
-    <w:lsdException w:name="List Table 4 Accent 1" w:uiPriority="49"/>
-    <w:lsdException w:name="List Table 5 Dark Accent 1" w:uiPriority="50"/>
-    <w:lsdException w:name="List Table 6 Colorful Accent 1" w:uiPriority="51"/>
-    <w:lsdException w:name="List Table 7 Colorful Accent 1" w:uiPriority="52"/>
-    <w:lsdException w:name="List Table 1 Light Accent 2" w:uiPriority="46"/>
-    <w:lsdException w:name="List Table 2 Accent 2" w:uiPriority="47"/>
-    <w:lsdException w:name="List Table 3 Accent 2" w:uiPriority="48"/>
-    <w:lsdException w:name="List Table 4 Accent 2" w:uiPriority="49"/>
-    <w:lsdException w:name="List Table 5 Dark Accent 2" w:uiPriority="50"/>
-    <w:lsdException w:name="List Table 6 Colorful Accent 2" w:uiPriority="51"/>
-    <w:lsdException w:name="List Table 7 Colorful Accent 2" w:uiPriority="52"/>
-    <w:lsdException w:name="List Table 1 Light Accent 3" w:uiPriority="46"/>
-    <w:lsdException w:name="List Table 2 Accent 3" w:uiPriority="47"/>
-    <w:lsdException w:name="List Table 3 Accent 3" w:uiPriority="48"/>
-    <w:lsdException w:name="List Table 4 Accent 3" w:uiPriority="49"/>
-    <w:lsdException w:name="List Table 5 Dark Accent 3" w:uiPriority="50"/>
-    <w:lsdException w:name="List Table 6 Colorful Accent 3" w:uiPriority="51"/>
-    <w:lsdException w:name="List Table 7 Colorful Accent 3" w:uiPriority="52"/>
-    <w:lsdException w:name="List Table 1 Light Accent 4" w:uiPriority="46"/>
-    <w:lsdException w:name="List Table 2 Accent 4" w:uiPriority="47"/>
-    <w:lsdException w:name="List Table 3 Accent 4" w:uiPriority="48"/>
-    <w:lsdException w:name="List Table 4 Accent 4" w:uiPriority="49"/>
-    <w:lsdException w:name="List Table 5 Dark Accent 4" w:uiPriority="50"/>
-    <w:lsdException w:name="List Table 6 Colorful Accent 4" w:uiPriority="51"/>
-    <w:lsdException w:name="List Table 7 Colorful Accent 4" w:uiPriority="52"/>
-    <w:lsdException w:name="List Table 1 Light Accent 5" w:uiPriority="46"/>
-    <w:lsdException w:name="List Table 2 Accent 5" w:uiPriority="47"/>
-    <w:lsdException w:name="List Table 3 Accent 5" w:uiPriority="48"/>
-    <w:lsdException w:name="List Table 4 Accent 5" w:uiPriority="49"/>
-    <w:lsdException w:name="List Table 5 Dark Accent 5" w:uiPriority="50"/>
-    <w:lsdException w:name="List Table 6 Colorful Accent 5" w:uiPriority="51"/>
-    <w:lsdException w:name="List Table 7 Colorful Accent 5" w:uiPriority="52"/>
-    <w:lsdException w:name="List Table 1 Light Accent 6" w:uiPriority="46"/>
-    <w:lsdException w:name="List Table 2 Accent 6" w:uiPriority="47"/>
-    <w:lsdException w:name="List Table 3 Accent 6" w:uiPriority="48"/>
-    <w:lsdException w:name="List Table 4 Accent 6" w:uiPriority="49"/>
-    <w:lsdException w:name="List Table 5 Dark Accent 6" w:uiPriority="50"/>
-    <w:lsdException w:name="List Table 6 Colorful Accent 6" w:uiPriority="51"/>
-    <w:lsdException w:name="List Table 7 Colorful Accent 6" w:uiPriority="52"/>
-    <w:lsdException w:name="Mention" w:semiHidden="1" w:unhideWhenUsed="1"/>
-    <w:lsdException w:name="Smart Hyperlink" w:semiHidden="1" w:unhideWhenUsed="1"/>
-    <w:lsdException w:name="Hashtag" w:semiHidden="1" w:unhideWhenUsed="1"/>
-    <w:lsdException w:name="Unresolved Mention" w:semiHidden="1" w:unhideWhenUsed="1"/>
+  <w:latentStyles w:defLockedState="0" w:defUIPriority="99" w:defSemiHidden="1" w:defUnhideWhenUsed="1" w:defQFormat="0" w:count="267">
+    <w:lsdException w:name="Normal" w:semiHidden="0" w:uiPriority="0" w:unhideWhenUsed="0" w:qFormat="1"/>
+    <w:lsdException w:name="heading 1" w:semiHidden="0" w:uiPriority="9" w:unhideWhenUsed="0" w:qFormat="1"/>
+    <w:lsdException w:name="heading 2" w:uiPriority="9" w:qFormat="1"/>
+    <w:lsdException w:name="heading 3" w:uiPriority="9" w:qFormat="1"/>
+    <w:lsdException w:name="heading 4" w:uiPriority="9" w:qFormat="1"/>
+    <w:lsdException w:name="heading 5" w:uiPriority="9" w:qFormat="1"/>
+    <w:lsdException w:name="heading 6" w:uiPriority="9" w:qFormat="1"/>
+    <w:lsdException w:name="heading 7" w:uiPriority="9" w:qFormat="1"/>
+    <w:lsdException w:name="heading 8" w:uiPriority="9" w:qFormat="1"/>
+    <w:lsdException w:name="heading 9" w:uiPriority="9" w:qFormat="1"/>
+    <w:lsdException w:name="toc 1" w:uiPriority="39"/>
+    <w:lsdException w:name="toc 2" w:uiPriority="39"/>
+    <w:lsdException w:name="toc 3" w:uiPriority="39"/>
+    <w:lsdException w:name="toc 4" w:uiPriority="39"/>
+    <w:lsdException w:name="toc 5" w:uiPriority="39"/>
+    <w:lsdException w:name="toc 6" w:uiPriority="39"/>
+    <w:lsdException w:name="toc 7" w:uiPriority="39"/>
+    <w:lsdException w:name="toc 8" w:uiPriority="39"/>
+    <w:lsdException w:name="toc 9" w:uiPriority="39"/>
+    <w:lsdException w:name="caption" w:uiPriority="35" w:qFormat="1"/>
+    <w:lsdException w:name="Title" w:semiHidden="0" w:uiPriority="10" w:unhideWhenUsed="0" w:qFormat="1"/>
+    <w:lsdException w:name="Default Paragraph Font" w:uiPriority="1"/>
+    <w:lsdException w:name="Subtitle" w:semiHidden="0" w:uiPriority="11" w:unhideWhenUsed="0" w:qFormat="1"/>
+    <w:lsdException w:name="Strong" w:semiHidden="0" w:uiPriority="22" w:unhideWhenUsed="0" w:qFormat="1"/>
+    <w:lsdException w:name="Emphasis" w:semiHidden="0" w:uiPriority="20" w:unhideWhenUsed="0" w:qFormat="1"/>
+    <w:lsdException w:name="Table Grid" w:semiHidden="0" w:uiPriority="39" w:unhideWhenUsed="0"/>
+    <w:lsdException w:name="Placeholder Text" w:unhideWhenUsed="0"/>
+    <w:lsdException w:name="No Spacing" w:semiHidden="0" w:uiPriority="1" w:unhideWhenUsed="0" w:qFormat="1"/>
+    <w:lsdException w:name="Light Shading" w:semiHidden="0" w:uiPriority="60" w:unhideWhenUsed="0"/>
+    <w:lsdException w:name="Light List" w:semiHidden="0" w:uiPriority="61" w:unhideWhenUsed="0"/>
+    <w:lsdException w:name="Light Grid" w:semiHidden="0" w:uiPriority="62" w:unhideWhenUsed="0"/>
+    <w:lsdException w:name="Medium Shading 1" w:semiHidden="0" w:uiPriority="63" w:unhideWhenUsed="0"/>
+    <w:lsdException w:name="Medium Shading 2" w:semiHidden="0" w:uiPriority="64" w:unhideWhenUsed="0"/>
+    <w:lsdException w:name="Medium List 1" w:semiHidden="0" w:uiPriority="65" w:unhideWhenUsed="0"/>
+    <w:lsdException w:name="Medium List 2" w:semiHidden="0" w:uiPriority="66" w:unhideWhenUsed="0"/>
+    <w:lsdException w:name="Medium Grid 1" w:semiHidden="0" w:uiPriority="67" w:unhideWhenUsed="0"/>
+    <w:lsdException w:name="Medium Grid 2" w:semiHidden="0" w:uiPriority="68" w:unhideWhenUsed="0"/>
+    <w:lsdException w:name="Medium Grid 3" w:semiHidden="0" w:uiPriority="69" w:unhideWhenUsed="0"/>
+    <w:lsdException w:name="Dark List" w:semiHidden="0" w:uiPriority="70" w:unhideWhenUsed="0"/>
+    <w:lsdException w:name="Colorful Shading" w:semiHidden="0" w:uiPriority="71" w:unhideWhenUsed="0"/>
+    <w:lsdException w:name="Colorful List" w:semiHidden="0" w:uiPriority="72" w:unhideWhenUsed="0"/>
+    <w:lsdException w:name="Colorful Grid" w:semiHidden="0" w:uiPriority="73" w:unhideWhenUsed="0"/>
+    <w:lsdException w:name="Light Shading Accent 1" w:semiHidden="0" w:uiPriority="60" w:unhideWhenUsed="0"/>
+    <w:lsdException w:name="Light List Accent 1" w:semiHidden="0" w:uiPriority="61" w:unhideWhenUsed="0"/>
+    <w:lsdException w:name="Light Grid Accent 1" w:semiHidden="0" w:uiPriority="62" w:unhideWhenUsed="0"/>
+    <w:lsdException w:name="Medium Shading 1 Accent 1" w:semiHidden="0" w:uiPriority="63" w:unhideWhenUsed="0"/>
+    <w:lsdException w:name="Medium Shading 2 Accent 1" w:semiHidden="0" w:uiPriority="64" w:unhideWhenUsed="0"/>
+    <w:lsdException w:name="Medium List 1 Accent 1" w:semiHidden="0" w:uiPriority="65" w:unhideWhenUsed="0"/>
+    <w:lsdException w:name="Revision" w:unhideWhenUsed="0"/>
+    <w:lsdException w:name="List Paragraph" w:semiHidden="0" w:uiPriority="34" w:unhideWhenUsed="0" w:qFormat="1"/>
+    <w:lsdException w:name="Quote" w:semiHidden="0" w:uiPriority="29" w:unhideWhenUsed="0" w:qFormat="1"/>
+    <w:lsdException w:name="Intense Quote" w:semiHidden="0" w:uiPriority="30" w:unhideWhenUsed="0" w:qFormat="1"/>
+    <w:lsdException w:name="Medium List 2 Accent 1" w:semiHidden="0" w:uiPriority="66" w:unhideWhenUsed="0"/>
+    <w:lsdException w:name="Medium Grid 1 Accent 1" w:semiHidden="0" w:uiPriority="67" w:unhideWhenUsed="0"/>
+    <w:lsdException w:name="Medium Grid 2 Accent 1" w:semiHidden="0" w:uiPriority="68" w:unhideWhenUsed="0"/>
+    <w:lsdException w:name="Medium Grid 3 Accent 1" w:semiHidden="0" w:uiPriority="69" w:unhideWhenUsed="0"/>
+    <w:lsdException w:name="Dark List Accent 1" w:semiHidden="0" w:uiPriority="70" w:unhideWhenUsed="0"/>
+    <w:lsdException w:name="Colorful Shading Accent 1" w:semiHidden="0" w:uiPriority="71" w:unhideWhenUsed="0"/>
+    <w:lsdException w:name="Colorful List Accent 1" w:semiHidden="0" w:uiPriority="72" w:unhideWhenUsed="0"/>
+    <w:lsdException w:name="Colorful Grid Accent 1" w:semiHidden="0" w:uiPriority="73" w:unhideWhenUsed="0"/>
+    <w:lsdException w:name="Light Shading Accent 2" w:semiHidden="0" w:uiPriority="60" w:unhideWhenUsed="0"/>
+    <w:lsdException w:name="Light List Accent 2" w:semiHidden="0" w:uiPriority="61" w:unhideWhenUsed="0"/>
+    <w:lsdException w:name="Light Grid Accent 2" w:semiHidden="0" w:uiPriority="62" w:unhideWhenUsed="0"/>
+    <w:lsdException w:name="Medium Shading 1 Accent 2" w:semiHidden="0" w:uiPriority="63" w:unhideWhenUsed="0"/>
+    <w:lsdException w:name="Medium Shading 2 Accent 2" w:semiHidden="0" w:uiPriority="64" w:unhideWhenUsed="0"/>
+    <w:lsdException w:name="Medium List 1 Accent 2" w:semiHidden="0" w:uiPriority="65" w:unhideWhenUsed="0"/>
+    <w:lsdException w:name="Medium List 2 Accent 2" w:semiHidden="0" w:uiPriority="66" w:unhideWhenUsed="0"/>
+    <w:lsdException w:name="Medium Grid 1 Accent 2" w:semiHidden="0" w:uiPriority="67" w:unhideWhenUsed="0"/>
+    <w:lsdException w:name="Medium Grid 2 Accent 2" w:semiHidden="0" w:uiPriority="68" w:unhideWhenUsed="0"/>
+    <w:lsdException w:name="Medium Grid 3 Accent 2" w:semiHidden="0" w:uiPriority="69" w:unhideWhenUsed="0"/>
+    <w:lsdException w:name="Dark List Accent 2" w:semiHidden="0" w:uiPriority="70" w:unhideWhenUsed="0"/>
+    <w:lsdException w:name="Colorful Shading Accent 2" w:semiHidden="0" w:uiPriority="71" w:unhideWhenUsed="0"/>
+    <w:lsdException w:name="Colorful List Accent 2" w:semiHidden="0" w:uiPriority="72" w:unhideWhenUsed="0"/>
+    <w:lsdException w:name="Colorful Grid Accent 2" w:semiHidden="0" w:uiPriority="73" w:unhideWhenUsed="0"/>
+    <w:lsdException w:name="Light Shading Accent 3" w:semiHidden="0" w:uiPriority="60" w:unhideWhenUsed="0"/>
+    <w:lsdException w:name="Light List Accent 3" w:semiHidden="0" w:uiPriority="61" w:unhideWhenUsed="0"/>
+    <w:lsdException w:name="Light Grid Accent 3" w:semiHidden="0" w:uiPriority="62" w:unhideWhenUsed="0"/>
+    <w:lsdException w:name="Medium Shading 1 Accent 3" w:semiHidden="0" w:uiPriority="63" w:unhideWhenUsed="0"/>
+    <w:lsdException w:name="Medium Shading 2 Accent 3" w:semiHidden="0" w:uiPriority="64" w:unhideWhenUsed="0"/>
+    <w:lsdException w:name="Medium List 1 Accent 3" w:semiHidden="0" w:uiPriority="65" w:unhideWhenUsed="0"/>
+    <w:lsdException w:name="Medium List 2 Accent 3" w:semiHidden="0" w:uiPriority="66" w:unhideWhenUsed="0"/>
+    <w:lsdException w:name="Medium Grid 1 Accent 3" w:semiHidden="0" w:uiPriority="67" w:unhideWhenUsed="0"/>
+    <w:lsdException w:name="Medium Grid 2 Accent 3" w:semiHidden="0" w:uiPriority="68" w:unhideWhenUsed="0"/>
+    <w:lsdException w:name="Medium Grid 3 Accent 3" w:semiHidden="0" w:uiPriority="69" w:unhideWhenUsed="0"/>
+    <w:lsdException w:name="Dark List Accent 3" w:semiHidden="0" w:uiPriority="70" w:unhideWhenUsed="0"/>
+    <w:lsdException w:name="Colorful Shading Accent 3" w:semiHidden="0" w:uiPriority="71" w:unhideWhenUsed="0"/>
+    <w:lsdException w:name="Colorful List Accent 3" w:semiHidden="0" w:uiPriority="72" w:unhideWhenUsed="0"/>
+    <w:lsdException w:name="Colorful Grid Accent 3" w:semiHidden="0" w:uiPriority="73" w:unhideWhenUsed="0"/>
+    <w:lsdException w:name="Light Shading Accent 4" w:semiHidden="0" w:uiPriority="60" w:unhideWhenUsed="0"/>
+    <w:lsdException w:name="Light List Accent 4" w:semiHidden="0" w:uiPriority="61" w:unhideWhenUsed="0"/>
+    <w:lsdException w:name="Light Grid Accent 4" w:semiHidden="0" w:uiPriority="62" w:unhideWhenUsed="0"/>
+    <w:lsdException w:name="Medium Shading 1 Accent 4" w:semiHidden="0" w:uiPriority="63" w:unhideWhenUsed="0"/>
+    <w:lsdException w:name="Medium Shading 2 Accent 4" w:semiHidden="0" w:uiPriority="64" w:unhideWhenUsed="0"/>
+    <w:lsdException w:name="Medium List 1 Accent 4" w:semiHidden="0" w:uiPriority="65" w:unhideWhenUsed="0"/>
+    <w:lsdException w:name="Medium List 2 Accent 4" w:semiHidden="0" w:uiPriority="66" w:unhideWhenUsed="0"/>
+    <w:lsdException w:name="Medium Grid 1 Accent 4" w:semiHidden="0" w:uiPriority="67" w:unhideWhenUsed="0"/>
+    <w:lsdException w:name="Medium Grid 2 Accent 4" w:semiHidden="0" w:uiPriority="68" w:unhideWhenUsed="0"/>
+    <w:lsdException w:name="Medium Grid 3 Accent 4" w:semiHidden="0" w:uiPriority="69" w:unhideWhenUsed="0"/>
+    <w:lsdException w:name="Dark List Accent 4" w:semiHidden="0" w:uiPriority="70" w:unhideWhenUsed="0"/>
+    <w:lsdException w:name="Colorful Shading Accent 4" w:semiHidden="0" w:uiPriority="71" w:unhideWhenUsed="0"/>
+    <w:lsdException w:name="Colorful List Accent 4" w:semiHidden="0" w:uiPriority="72" w:unhideWhenUsed="0"/>
+    <w:lsdException w:name="Colorful Grid Accent 4" w:semiHidden="0" w:uiPriority="73" w:unhideWhenUsed="0"/>
+    <w:lsdException w:name="Light Shading Accent 5" w:semiHidden="0" w:uiPriority="60" w:unhideWhenUsed="0"/>
+    <w:lsdException w:name="Light List Accent 5" w:semiHidden="0" w:uiPriority="61" w:unhideWhenUsed="0"/>
+    <w:lsdException w:name="Light Grid Accent 5" w:semiHidden="0" w:uiPriority="62" w:unhideWhenUsed="0"/>
+    <w:lsdException w:name="Medium Shading 1 Accent 5" w:semiHidden="0" w:uiPriority="63" w:unhideWhenUsed="0"/>
+    <w:lsdException w:name="Medium Shading 2 Accent 5" w:semiHidden="0" w:uiPriority="64" w:unhideWhenUsed="0"/>
+    <w:lsdException w:name="Medium List 1 Accent 5" w:semiHidden="0" w:uiPriority="65" w:unhideWhenUsed="0"/>
+    <w:lsdException w:name="Medium List 2 Accent 5" w:semiHidden="0" w:uiPriority="66" w:unhideWhenUsed="0"/>
+    <w:lsdException w:name="Medium Grid 1 Accent 5" w:semiHidden="0" w:uiPriority="67" w:unhideWhenUsed="0"/>
+    <w:lsdException w:name="Medium Grid 2 Accent 5" w:semiHidden="0" w:uiPriority="68" w:unhideWhenUsed="0"/>
+    <w:lsdException w:name="Medium Grid 3 Accent 5" w:semiHidden="0" w:uiPriority="69" w:unhideWhenUsed="0"/>
+    <w:lsdException w:name="Dark List Accent 5" w:semiHidden="0" w:uiPriority="70" w:unhideWhenUsed="0"/>
+    <w:lsdException w:name="Colorful Shading Accent 5" w:semiHidden="0" w:uiPriority="71" w:unhideWhenUsed="0"/>
+    <w:lsdException w:name="Colorful List Accent 5" w:semiHidden="0" w:uiPriority="72" w:unhideWhenUsed="0"/>
+    <w:lsdException w:name="Colorful Grid Accent 5" w:semiHidden="0" w:uiPriority="73" w:unhideWhenUsed="0"/>
+    <w:lsdException w:name="Light Shading Accent 6" w:semiHidden="0" w:uiPriority="60" w:unhideWhenUsed="0"/>
+    <w:lsdException w:name="Light List Accent 6" w:semiHidden="0" w:uiPriority="61" w:unhideWhenUsed="0"/>
+    <w:lsdException w:name="Light Grid Accent 6" w:semiHidden="0" w:uiPriority="62" w:unhideWhenUsed="0"/>
+    <w:lsdException w:name="Medium Shading 1 Accent 6" w:semiHidden="0" w:uiPriority="63" w:unhideWhenUsed="0"/>
+    <w:lsdException w:name="Medium Shading 2 Accent 6" w:semiHidden="0" w:uiPriority="64" w:unhideWhenUsed="0"/>
+    <w:lsdException w:name="Medium List 1 Accent 6" w:semiHidden="0" w:uiPriority="65" w:unhideWhenUsed="0"/>
+    <w:lsdException w:name="Medium List 2 Accent 6" w:semiHidden="0" w:uiPriority="66" w:unhideWhenUsed="0"/>
+    <w:lsdException w:name="Medium Grid 1 Accent 6" w:semiHidden="0" w:uiPriority="67" w:unhideWhenUsed="0"/>
+    <w:lsdException w:name="Medium Grid 2 Accent 6" w:semiHidden="0" w:uiPriority="68" w:unhideWhenUsed="0"/>
+    <w:lsdException w:name="Medium Grid 3 Accent 6" w:semiHidden="0" w:uiPriority="69" w:unhideWhenUsed="0"/>
+    <w:lsdException w:name="Dark List Accent 6" w:semiHidden="0" w:uiPriority="70" w:unhideWhenUsed="0"/>
+    <w:lsdException w:name="Colorful Shading Accent 6" w:semiHidden="0" w:uiPriority="71" w:unhideWhenUsed="0"/>
+    <w:lsdException w:name="Colorful List Accent 6" w:semiHidden="0" w:uiPriority="72" w:unhideWhenUsed="0"/>
+    <w:lsdException w:name="Colorful Grid Accent 6" w:semiHidden="0" w:uiPriority="73" w:unhideWhenUsed="0"/>
+    <w:lsdException w:name="Subtle Emphasis" w:semiHidden="0" w:uiPriority="19" w:unhideWhenUsed="0" w:qFormat="1"/>
+    <w:lsdException w:name="Intense Emphasis" w:semiHidden="0" w:uiPriority="21" w:unhideWhenUsed="0" w:qFormat="1"/>
+    <w:lsdException w:name="Subtle Reference" w:semiHidden="0" w:uiPriority="31" w:unhideWhenUsed="0" w:qFormat="1"/>
+    <w:lsdException w:name="Intense Reference" w:semiHidden="0" w:uiPriority="32" w:unhideWhenUsed="0" w:qFormat="1"/>
+    <w:lsdException w:name="Book Title" w:semiHidden="0" w:uiPriority="33" w:unhideWhenUsed="0" w:qFormat="1"/>
+    <w:lsdException w:name="Bibliography" w:uiPriority="37"/>
+    <w:lsdException w:name="TOC Heading" w:uiPriority="39" w:qFormat="1"/>
   </w:latentStyles>
   <w:style w:type="paragraph" w:default="1" w:styleId="Normal">
     <w:name w:val="Normal"/>
@@ -6001,6 +5876,7 @@
       <w:spacing w:after="0" w:line="240" w:lineRule="auto"/>
     </w:pPr>
     <w:tblPr>
+      <w:tblInd w:w="0" w:type="dxa"/>
       <w:tblBorders>
         <w:top w:val="single" w:sz="4" w:space="0" w:color="auto"/>
         <w:left w:val="single" w:sz="4" w:space="0" w:color="auto"/>
@@ -6009,6 +5885,243 @@
         <w:insideH w:val="single" w:sz="4" w:space="0" w:color="auto"/>
         <w:insideV w:val="single" w:sz="4" w:space="0" w:color="auto"/>
       </w:tblBorders>
+      <w:tblCellMar>
+        <w:top w:w="0" w:type="dxa"/>
+        <w:left w:w="108" w:type="dxa"/>
+        <w:bottom w:w="0" w:type="dxa"/>
+        <w:right w:w="108" w:type="dxa"/>
+      </w:tblCellMar>
+    </w:tblPr>
+  </w:style>
+</w:styles>
+</file>
+
+<file path=word/stylesWithEffects.xml><?xml version="1.0" encoding="utf-8"?>
+<w:styles xmlns:wpc="http://schemas.microsoft.com/office/word/2010/wordprocessingCanvas" xmlns:mc="http://schemas.openxmlformats.org/markup-compatibility/2006" xmlns:o="urn:schemas-microsoft-com:office:office" xmlns:r="http://schemas.openxmlformats.org/officeDocument/2006/relationships" xmlns:m="http://schemas.openxmlformats.org/officeDocument/2006/math" xmlns:v="urn:schemas-microsoft-com:vml" xmlns:wp14="http://schemas.microsoft.com/office/word/2010/wordprocessingDrawing" xmlns:wp="http://schemas.openxmlformats.org/drawingml/2006/wordprocessingDrawing" xmlns:w10="urn:schemas-microsoft-com:office:word" xmlns:w="http://schemas.openxmlformats.org/wordprocessingml/2006/main" xmlns:w14="http://schemas.microsoft.com/office/word/2010/wordml" xmlns:wpg="http://schemas.microsoft.com/office/word/2010/wordprocessingGroup" xmlns:wpi="http://schemas.microsoft.com/office/word/2010/wordprocessingInk" xmlns:wne="http://schemas.microsoft.com/office/word/2006/wordml" xmlns:wps="http://schemas.microsoft.com/office/word/2010/wordprocessingShape" mc:Ignorable="w14 wp14">
+  <w:docDefaults>
+    <w:rPrDefault>
+      <w:rPr>
+        <w:rFonts w:asciiTheme="minorHAnsi" w:eastAsiaTheme="minorHAnsi" w:hAnsiTheme="minorHAnsi" w:cstheme="minorBidi"/>
+        <w:sz w:val="22"/>
+        <w:szCs w:val="22"/>
+        <w:lang w:val="es-MX" w:eastAsia="en-US" w:bidi="ar-SA"/>
+      </w:rPr>
+    </w:rPrDefault>
+    <w:pPrDefault>
+      <w:pPr>
+        <w:spacing w:after="160" w:line="259" w:lineRule="auto"/>
+      </w:pPr>
+    </w:pPrDefault>
+  </w:docDefaults>
+  <w:latentStyles w:defLockedState="0" w:defUIPriority="99" w:defSemiHidden="1" w:defUnhideWhenUsed="1" w:defQFormat="0" w:count="267">
+    <w:lsdException w:name="Normal" w:semiHidden="0" w:uiPriority="0" w:unhideWhenUsed="0" w:qFormat="1"/>
+    <w:lsdException w:name="heading 1" w:semiHidden="0" w:uiPriority="9" w:unhideWhenUsed="0" w:qFormat="1"/>
+    <w:lsdException w:name="heading 2" w:uiPriority="9" w:qFormat="1"/>
+    <w:lsdException w:name="heading 3" w:uiPriority="9" w:qFormat="1"/>
+    <w:lsdException w:name="heading 4" w:uiPriority="9" w:qFormat="1"/>
+    <w:lsdException w:name="heading 5" w:uiPriority="9" w:qFormat="1"/>
+    <w:lsdException w:name="heading 6" w:uiPriority="9" w:qFormat="1"/>
+    <w:lsdException w:name="heading 7" w:uiPriority="9" w:qFormat="1"/>
+    <w:lsdException w:name="heading 8" w:uiPriority="9" w:qFormat="1"/>
+    <w:lsdException w:name="heading 9" w:uiPriority="9" w:qFormat="1"/>
+    <w:lsdException w:name="toc 1" w:uiPriority="39"/>
+    <w:lsdException w:name="toc 2" w:uiPriority="39"/>
+    <w:lsdException w:name="toc 3" w:uiPriority="39"/>
+    <w:lsdException w:name="toc 4" w:uiPriority="39"/>
+    <w:lsdException w:name="toc 5" w:uiPriority="39"/>
+    <w:lsdException w:name="toc 6" w:uiPriority="39"/>
+    <w:lsdException w:name="toc 7" w:uiPriority="39"/>
+    <w:lsdException w:name="toc 8" w:uiPriority="39"/>
+    <w:lsdException w:name="toc 9" w:uiPriority="39"/>
+    <w:lsdException w:name="caption" w:uiPriority="35" w:qFormat="1"/>
+    <w:lsdException w:name="Title" w:semiHidden="0" w:uiPriority="10" w:unhideWhenUsed="0" w:qFormat="1"/>
+    <w:lsdException w:name="Default Paragraph Font" w:uiPriority="1"/>
+    <w:lsdException w:name="Subtitle" w:semiHidden="0" w:uiPriority="11" w:unhideWhenUsed="0" w:qFormat="1"/>
+    <w:lsdException w:name="Strong" w:semiHidden="0" w:uiPriority="22" w:unhideWhenUsed="0" w:qFormat="1"/>
+    <w:lsdException w:name="Emphasis" w:semiHidden="0" w:uiPriority="20" w:unhideWhenUsed="0" w:qFormat="1"/>
+    <w:lsdException w:name="Table Grid" w:semiHidden="0" w:uiPriority="39" w:unhideWhenUsed="0"/>
+    <w:lsdException w:name="Placeholder Text" w:unhideWhenUsed="0"/>
+    <w:lsdException w:name="No Spacing" w:semiHidden="0" w:uiPriority="1" w:unhideWhenUsed="0" w:qFormat="1"/>
+    <w:lsdException w:name="Light Shading" w:semiHidden="0" w:uiPriority="60" w:unhideWhenUsed="0"/>
+    <w:lsdException w:name="Light List" w:semiHidden="0" w:uiPriority="61" w:unhideWhenUsed="0"/>
+    <w:lsdException w:name="Light Grid" w:semiHidden="0" w:uiPriority="62" w:unhideWhenUsed="0"/>
+    <w:lsdException w:name="Medium Shading 1" w:semiHidden="0" w:uiPriority="63" w:unhideWhenUsed="0"/>
+    <w:lsdException w:name="Medium Shading 2" w:semiHidden="0" w:uiPriority="64" w:unhideWhenUsed="0"/>
+    <w:lsdException w:name="Medium List 1" w:semiHidden="0" w:uiPriority="65" w:unhideWhenUsed="0"/>
+    <w:lsdException w:name="Medium List 2" w:semiHidden="0" w:uiPriority="66" w:unhideWhenUsed="0"/>
+    <w:lsdException w:name="Medium Grid 1" w:semiHidden="0" w:uiPriority="67" w:unhideWhenUsed="0"/>
+    <w:lsdException w:name="Medium Grid 2" w:semiHidden="0" w:uiPriority="68" w:unhideWhenUsed="0"/>
+    <w:lsdException w:name="Medium Grid 3" w:semiHidden="0" w:uiPriority="69" w:unhideWhenUsed="0"/>
+    <w:lsdException w:name="Dark List" w:semiHidden="0" w:uiPriority="70" w:unhideWhenUsed="0"/>
+    <w:lsdException w:name="Colorful Shading" w:semiHidden="0" w:uiPriority="71" w:unhideWhenUsed="0"/>
+    <w:lsdException w:name="Colorful List" w:semiHidden="0" w:uiPriority="72" w:unhideWhenUsed="0"/>
+    <w:lsdException w:name="Colorful Grid" w:semiHidden="0" w:uiPriority="73" w:unhideWhenUsed="0"/>
+    <w:lsdException w:name="Light Shading Accent 1" w:semiHidden="0" w:uiPriority="60" w:unhideWhenUsed="0"/>
+    <w:lsdException w:name="Light List Accent 1" w:semiHidden="0" w:uiPriority="61" w:unhideWhenUsed="0"/>
+    <w:lsdException w:name="Light Grid Accent 1" w:semiHidden="0" w:uiPriority="62" w:unhideWhenUsed="0"/>
+    <w:lsdException w:name="Medium Shading 1 Accent 1" w:semiHidden="0" w:uiPriority="63" w:unhideWhenUsed="0"/>
+    <w:lsdException w:name="Medium Shading 2 Accent 1" w:semiHidden="0" w:uiPriority="64" w:unhideWhenUsed="0"/>
+    <w:lsdException w:name="Medium List 1 Accent 1" w:semiHidden="0" w:uiPriority="65" w:unhideWhenUsed="0"/>
+    <w:lsdException w:name="Revision" w:unhideWhenUsed="0"/>
+    <w:lsdException w:name="List Paragraph" w:semiHidden="0" w:uiPriority="34" w:unhideWhenUsed="0" w:qFormat="1"/>
+    <w:lsdException w:name="Quote" w:semiHidden="0" w:uiPriority="29" w:unhideWhenUsed="0" w:qFormat="1"/>
+    <w:lsdException w:name="Intense Quote" w:semiHidden="0" w:uiPriority="30" w:unhideWhenUsed="0" w:qFormat="1"/>
+    <w:lsdException w:name="Medium List 2 Accent 1" w:semiHidden="0" w:uiPriority="66" w:unhideWhenUsed="0"/>
+    <w:lsdException w:name="Medium Grid 1 Accent 1" w:semiHidden="0" w:uiPriority="67" w:unhideWhenUsed="0"/>
+    <w:lsdException w:name="Medium Grid 2 Accent 1" w:semiHidden="0" w:uiPriority="68" w:unhideWhenUsed="0"/>
+    <w:lsdException w:name="Medium Grid 3 Accent 1" w:semiHidden="0" w:uiPriority="69" w:unhideWhenUsed="0"/>
+    <w:lsdException w:name="Dark List Accent 1" w:semiHidden="0" w:uiPriority="70" w:unhideWhenUsed="0"/>
+    <w:lsdException w:name="Colorful Shading Accent 1" w:semiHidden="0" w:uiPriority="71" w:unhideWhenUsed="0"/>
+    <w:lsdException w:name="Colorful List Accent 1" w:semiHidden="0" w:uiPriority="72" w:unhideWhenUsed="0"/>
+    <w:lsdException w:name="Colorful Grid Accent 1" w:semiHidden="0" w:uiPriority="73" w:unhideWhenUsed="0"/>
+    <w:lsdException w:name="Light Shading Accent 2" w:semiHidden="0" w:uiPriority="60" w:unhideWhenUsed="0"/>
+    <w:lsdException w:name="Light List Accent 2" w:semiHidden="0" w:uiPriority="61" w:unhideWhenUsed="0"/>
+    <w:lsdException w:name="Light Grid Accent 2" w:semiHidden="0" w:uiPriority="62" w:unhideWhenUsed="0"/>
+    <w:lsdException w:name="Medium Shading 1 Accent 2" w:semiHidden="0" w:uiPriority="63" w:unhideWhenUsed="0"/>
+    <w:lsdException w:name="Medium Shading 2 Accent 2" w:semiHidden="0" w:uiPriority="64" w:unhideWhenUsed="0"/>
+    <w:lsdException w:name="Medium List 1 Accent 2" w:semiHidden="0" w:uiPriority="65" w:unhideWhenUsed="0"/>
+    <w:lsdException w:name="Medium List 2 Accent 2" w:semiHidden="0" w:uiPriority="66" w:unhideWhenUsed="0"/>
+    <w:lsdException w:name="Medium Grid 1 Accent 2" w:semiHidden="0" w:uiPriority="67" w:unhideWhenUsed="0"/>
+    <w:lsdException w:name="Medium Grid 2 Accent 2" w:semiHidden="0" w:uiPriority="68" w:unhideWhenUsed="0"/>
+    <w:lsdException w:name="Medium Grid 3 Accent 2" w:semiHidden="0" w:uiPriority="69" w:unhideWhenUsed="0"/>
+    <w:lsdException w:name="Dark List Accent 2" w:semiHidden="0" w:uiPriority="70" w:unhideWhenUsed="0"/>
+    <w:lsdException w:name="Colorful Shading Accent 2" w:semiHidden="0" w:uiPriority="71" w:unhideWhenUsed="0"/>
+    <w:lsdException w:name="Colorful List Accent 2" w:semiHidden="0" w:uiPriority="72" w:unhideWhenUsed="0"/>
+    <w:lsdException w:name="Colorful Grid Accent 2" w:semiHidden="0" w:uiPriority="73" w:unhideWhenUsed="0"/>
+    <w:lsdException w:name="Light Shading Accent 3" w:semiHidden="0" w:uiPriority="60" w:unhideWhenUsed="0"/>
+    <w:lsdException w:name="Light List Accent 3" w:semiHidden="0" w:uiPriority="61" w:unhideWhenUsed="0"/>
+    <w:lsdException w:name="Light Grid Accent 3" w:semiHidden="0" w:uiPriority="62" w:unhideWhenUsed="0"/>
+    <w:lsdException w:name="Medium Shading 1 Accent 3" w:semiHidden="0" w:uiPriority="63" w:unhideWhenUsed="0"/>
+    <w:lsdException w:name="Medium Shading 2 Accent 3" w:semiHidden="0" w:uiPriority="64" w:unhideWhenUsed="0"/>
+    <w:lsdException w:name="Medium List 1 Accent 3" w:semiHidden="0" w:uiPriority="65" w:unhideWhenUsed="0"/>
+    <w:lsdException w:name="Medium List 2 Accent 3" w:semiHidden="0" w:uiPriority="66" w:unhideWhenUsed="0"/>
+    <w:lsdException w:name="Medium Grid 1 Accent 3" w:semiHidden="0" w:uiPriority="67" w:unhideWhenUsed="0"/>
+    <w:lsdException w:name="Medium Grid 2 Accent 3" w:semiHidden="0" w:uiPriority="68" w:unhideWhenUsed="0"/>
+    <w:lsdException w:name="Medium Grid 3 Accent 3" w:semiHidden="0" w:uiPriority="69" w:unhideWhenUsed="0"/>
+    <w:lsdException w:name="Dark List Accent 3" w:semiHidden="0" w:uiPriority="70" w:unhideWhenUsed="0"/>
+    <w:lsdException w:name="Colorful Shading Accent 3" w:semiHidden="0" w:uiPriority="71" w:unhideWhenUsed="0"/>
+    <w:lsdException w:name="Colorful List Accent 3" w:semiHidden="0" w:uiPriority="72" w:unhideWhenUsed="0"/>
+    <w:lsdException w:name="Colorful Grid Accent 3" w:semiHidden="0" w:uiPriority="73" w:unhideWhenUsed="0"/>
+    <w:lsdException w:name="Light Shading Accent 4" w:semiHidden="0" w:uiPriority="60" w:unhideWhenUsed="0"/>
+    <w:lsdException w:name="Light List Accent 4" w:semiHidden="0" w:uiPriority="61" w:unhideWhenUsed="0"/>
+    <w:lsdException w:name="Light Grid Accent 4" w:semiHidden="0" w:uiPriority="62" w:unhideWhenUsed="0"/>
+    <w:lsdException w:name="Medium Shading 1 Accent 4" w:semiHidden="0" w:uiPriority="63" w:unhideWhenUsed="0"/>
+    <w:lsdException w:name="Medium Shading 2 Accent 4" w:semiHidden="0" w:uiPriority="64" w:unhideWhenUsed="0"/>
+    <w:lsdException w:name="Medium List 1 Accent 4" w:semiHidden="0" w:uiPriority="65" w:unhideWhenUsed="0"/>
+    <w:lsdException w:name="Medium List 2 Accent 4" w:semiHidden="0" w:uiPriority="66" w:unhideWhenUsed="0"/>
+    <w:lsdException w:name="Medium Grid 1 Accent 4" w:semiHidden="0" w:uiPriority="67" w:unhideWhenUsed="0"/>
+    <w:lsdException w:name="Medium Grid 2 Accent 4" w:semiHidden="0" w:uiPriority="68" w:unhideWhenUsed="0"/>
+    <w:lsdException w:name="Medium Grid 3 Accent 4" w:semiHidden="0" w:uiPriority="69" w:unhideWhenUsed="0"/>
+    <w:lsdException w:name="Dark List Accent 4" w:semiHidden="0" w:uiPriority="70" w:unhideWhenUsed="0"/>
+    <w:lsdException w:name="Colorful Shading Accent 4" w:semiHidden="0" w:uiPriority="71" w:unhideWhenUsed="0"/>
+    <w:lsdException w:name="Colorful List Accent 4" w:semiHidden="0" w:uiPriority="72" w:unhideWhenUsed="0"/>
+    <w:lsdException w:name="Colorful Grid Accent 4" w:semiHidden="0" w:uiPriority="73" w:unhideWhenUsed="0"/>
+    <w:lsdException w:name="Light Shading Accent 5" w:semiHidden="0" w:uiPriority="60" w:unhideWhenUsed="0"/>
+    <w:lsdException w:name="Light List Accent 5" w:semiHidden="0" w:uiPriority="61" w:unhideWhenUsed="0"/>
+    <w:lsdException w:name="Light Grid Accent 5" w:semiHidden="0" w:uiPriority="62" w:unhideWhenUsed="0"/>
+    <w:lsdException w:name="Medium Shading 1 Accent 5" w:semiHidden="0" w:uiPriority="63" w:unhideWhenUsed="0"/>
+    <w:lsdException w:name="Medium Shading 2 Accent 5" w:semiHidden="0" w:uiPriority="64" w:unhideWhenUsed="0"/>
+    <w:lsdException w:name="Medium List 1 Accent 5" w:semiHidden="0" w:uiPriority="65" w:unhideWhenUsed="0"/>
+    <w:lsdException w:name="Medium List 2 Accent 5" w:semiHidden="0" w:uiPriority="66" w:unhideWhenUsed="0"/>
+    <w:lsdException w:name="Medium Grid 1 Accent 5" w:semiHidden="0" w:uiPriority="67" w:unhideWhenUsed="0"/>
+    <w:lsdException w:name="Medium Grid 2 Accent 5" w:semiHidden="0" w:uiPriority="68" w:unhideWhenUsed="0"/>
+    <w:lsdException w:name="Medium Grid 3 Accent 5" w:semiHidden="0" w:uiPriority="69" w:unhideWhenUsed="0"/>
+    <w:lsdException w:name="Dark List Accent 5" w:semiHidden="0" w:uiPriority="70" w:unhideWhenUsed="0"/>
+    <w:lsdException w:name="Colorful Shading Accent 5" w:semiHidden="0" w:uiPriority="71" w:unhideWhenUsed="0"/>
+    <w:lsdException w:name="Colorful List Accent 5" w:semiHidden="0" w:uiPriority="72" w:unhideWhenUsed="0"/>
+    <w:lsdException w:name="Colorful Grid Accent 5" w:semiHidden="0" w:uiPriority="73" w:unhideWhenUsed="0"/>
+    <w:lsdException w:name="Light Shading Accent 6" w:semiHidden="0" w:uiPriority="60" w:unhideWhenUsed="0"/>
+    <w:lsdException w:name="Light List Accent 6" w:semiHidden="0" w:uiPriority="61" w:unhideWhenUsed="0"/>
+    <w:lsdException w:name="Light Grid Accent 6" w:semiHidden="0" w:uiPriority="62" w:unhideWhenUsed="0"/>
+    <w:lsdException w:name="Medium Shading 1 Accent 6" w:semiHidden="0" w:uiPriority="63" w:unhideWhenUsed="0"/>
+    <w:lsdException w:name="Medium Shading 2 Accent 6" w:semiHidden="0" w:uiPriority="64" w:unhideWhenUsed="0"/>
+    <w:lsdException w:name="Medium List 1 Accent 6" w:semiHidden="0" w:uiPriority="65" w:unhideWhenUsed="0"/>
+    <w:lsdException w:name="Medium List 2 Accent 6" w:semiHidden="0" w:uiPriority="66" w:unhideWhenUsed="0"/>
+    <w:lsdException w:name="Medium Grid 1 Accent 6" w:semiHidden="0" w:uiPriority="67" w:unhideWhenUsed="0"/>
+    <w:lsdException w:name="Medium Grid 2 Accent 6" w:semiHidden="0" w:uiPriority="68" w:unhideWhenUsed="0"/>
+    <w:lsdException w:name="Medium Grid 3 Accent 6" w:semiHidden="0" w:uiPriority="69" w:unhideWhenUsed="0"/>
+    <w:lsdException w:name="Dark List Accent 6" w:semiHidden="0" w:uiPriority="70" w:unhideWhenUsed="0"/>
+    <w:lsdException w:name="Colorful Shading Accent 6" w:semiHidden="0" w:uiPriority="71" w:unhideWhenUsed="0"/>
+    <w:lsdException w:name="Colorful List Accent 6" w:semiHidden="0" w:uiPriority="72" w:unhideWhenUsed="0"/>
+    <w:lsdException w:name="Colorful Grid Accent 6" w:semiHidden="0" w:uiPriority="73" w:unhideWhenUsed="0"/>
+    <w:lsdException w:name="Subtle Emphasis" w:semiHidden="0" w:uiPriority="19" w:unhideWhenUsed="0" w:qFormat="1"/>
+    <w:lsdException w:name="Intense Emphasis" w:semiHidden="0" w:uiPriority="21" w:unhideWhenUsed="0" w:qFormat="1"/>
+    <w:lsdException w:name="Subtle Reference" w:semiHidden="0" w:uiPriority="31" w:unhideWhenUsed="0" w:qFormat="1"/>
+    <w:lsdException w:name="Intense Reference" w:semiHidden="0" w:uiPriority="32" w:unhideWhenUsed="0" w:qFormat="1"/>
+    <w:lsdException w:name="Book Title" w:semiHidden="0" w:uiPriority="33" w:unhideWhenUsed="0" w:qFormat="1"/>
+    <w:lsdException w:name="Bibliography" w:uiPriority="37"/>
+    <w:lsdException w:name="TOC Heading" w:uiPriority="39" w:qFormat="1"/>
+  </w:latentStyles>
+  <w:style w:type="paragraph" w:default="1" w:styleId="Normal">
+    <w:name w:val="Normal"/>
+    <w:qFormat/>
+    <w:rsid w:val="007A2633"/>
+    <w:pPr>
+      <w:spacing w:line="252" w:lineRule="auto"/>
+    </w:pPr>
+  </w:style>
+  <w:style w:type="character" w:default="1" w:styleId="Fuentedeprrafopredeter">
+    <w:name w:val="Default Paragraph Font"/>
+    <w:uiPriority w:val="1"/>
+    <w:semiHidden/>
+    <w:unhideWhenUsed/>
+  </w:style>
+  <w:style w:type="table" w:default="1" w:styleId="Tablanormal">
+    <w:name w:val="Normal Table"/>
+    <w:uiPriority w:val="99"/>
+    <w:semiHidden/>
+    <w:unhideWhenUsed/>
+    <w:tblPr>
+      <w:tblInd w:w="0" w:type="dxa"/>
+      <w:tblCellMar>
+        <w:top w:w="0" w:type="dxa"/>
+        <w:left w:w="108" w:type="dxa"/>
+        <w:bottom w:w="0" w:type="dxa"/>
+        <w:right w:w="108" w:type="dxa"/>
+      </w:tblCellMar>
+    </w:tblPr>
+  </w:style>
+  <w:style w:type="numbering" w:default="1" w:styleId="Sinlista">
+    <w:name w:val="No List"/>
+    <w:uiPriority w:val="99"/>
+    <w:semiHidden/>
+    <w:unhideWhenUsed/>
+  </w:style>
+  <w:style w:type="paragraph" w:styleId="Prrafodelista">
+    <w:name w:val="List Paragraph"/>
+    <w:basedOn w:val="Normal"/>
+    <w:uiPriority w:val="34"/>
+    <w:qFormat/>
+    <w:rsid w:val="007A2633"/>
+    <w:pPr>
+      <w:ind w:left="720"/>
+      <w:contextualSpacing/>
+    </w:pPr>
+  </w:style>
+  <w:style w:type="table" w:styleId="Tablaconcuadrcula">
+    <w:name w:val="Table Grid"/>
+    <w:basedOn w:val="Tablanormal"/>
+    <w:uiPriority w:val="39"/>
+    <w:rsid w:val="007A2633"/>
+    <w:pPr>
+      <w:spacing w:after="0" w:line="240" w:lineRule="auto"/>
+    </w:pPr>
+    <w:tblPr>
+      <w:tblInd w:w="0" w:type="dxa"/>
+      <w:tblBorders>
+        <w:top w:val="single" w:sz="4" w:space="0" w:color="auto"/>
+        <w:left w:val="single" w:sz="4" w:space="0" w:color="auto"/>
+        <w:bottom w:val="single" w:sz="4" w:space="0" w:color="auto"/>
+        <w:right w:val="single" w:sz="4" w:space="0" w:color="auto"/>
+        <w:insideH w:val="single" w:sz="4" w:space="0" w:color="auto"/>
+        <w:insideV w:val="single" w:sz="4" w:space="0" w:color="auto"/>
+      </w:tblBorders>
+      <w:tblCellMar>
+        <w:top w:w="0" w:type="dxa"/>
+        <w:left w:w="108" w:type="dxa"/>
+        <w:bottom w:w="0" w:type="dxa"/>
+        <w:right w:w="108" w:type="dxa"/>
+      </w:tblCellMar>
     </w:tblPr>
   </w:style>
 </w:styles>
@@ -6057,7 +6170,7 @@
     </a:clrScheme>
     <a:fontScheme name="Office">
       <a:majorFont>
-        <a:latin typeface="Calibri Light" panose="020F0302020204030204"/>
+        <a:latin typeface="Calibri Light"/>
         <a:ea typeface=""/>
         <a:cs typeface=""/>
         <a:font script="Jpan" typeface="游ゴシック Light"/>
@@ -6109,7 +6222,7 @@
         <a:font script="Tfng" typeface="Ebrima"/>
       </a:majorFont>
       <a:minorFont>
-        <a:latin typeface="Calibri" panose="020F0502020204030204"/>
+        <a:latin typeface="Calibri"/>
         <a:ea typeface=""/>
         <a:cs typeface=""/>
         <a:font script="Jpan" typeface="游明朝"/>
@@ -6303,7 +6416,7 @@
   <a:extraClrSchemeLst/>
   <a:extLst>
     <a:ext uri="{05A4C25C-085E-4340-85A3-A5531E510DB2}">
-      <thm15:themeFamily xmlns:thm15="http://schemas.microsoft.com/office/thememl/2012/main" name="Office Theme" id="{62F939B6-93AF-4DB8-9C6B-D6C7DFDC589F}" vid="{4A3C46E8-61CC-4603-A589-7422A47A8E4A}"/>
+      <thm15:themeFamily xmlns:thm15="http://schemas.microsoft.com/office/thememl/2012/main" xmlns="" name="Office Theme" id="{62F939B6-93AF-4DB8-9C6B-D6C7DFDC589F}" vid="{4A3C46E8-61CC-4603-A589-7422A47A8E4A}"/>
     </a:ext>
   </a:extLst>
 </a:theme>

</xml_diff>